<commit_message>
Add more details to Setup doc
</commit_message>
<xml_diff>
--- a/Billing System Setup.docx
+++ b/Billing System Setup.docx
@@ -46,6 +46,17 @@
     </w:p>
     <w:p>
       <w:pPr>
+        <w:pStyle w:val="NormalWeb"/>
+        <w:spacing w:before="0" w:beforeAutospacing="0" w:after="0" w:afterAutospacing="0"/>
+        <w:rPr>
+          <w:rFonts w:ascii="Calibri" w:hAnsi="Calibri" w:cs="Calibri"/>
+          <w:sz w:val="22"/>
+          <w:szCs w:val="22"/>
+        </w:rPr>
+      </w:pPr>
+    </w:p>
+    <w:p>
+      <w:pPr>
         <w:pStyle w:val="Heading2"/>
       </w:pPr>
       <w:r>
@@ -98,6 +109,36 @@
           <w:sz w:val="22"/>
           <w:szCs w:val="22"/>
         </w:rPr>
+        <w:t xml:space="preserve">Some customization of the MS Access file is required – changing the name of the yacht club on reports, changing burgee on reports. Things like that.  </w:t>
+      </w:r>
+    </w:p>
+    <w:p>
+      <w:pPr>
+        <w:pStyle w:val="NormalWeb"/>
+        <w:spacing w:before="0" w:beforeAutospacing="0" w:after="0" w:afterAutospacing="0"/>
+        <w:rPr>
+          <w:rFonts w:ascii="Calibri" w:hAnsi="Calibri" w:cs="Calibri"/>
+          <w:sz w:val="22"/>
+          <w:szCs w:val="22"/>
+        </w:rPr>
+      </w:pPr>
+    </w:p>
+    <w:p>
+      <w:pPr>
+        <w:pStyle w:val="NormalWeb"/>
+        <w:spacing w:before="0" w:beforeAutospacing="0" w:after="0" w:afterAutospacing="0"/>
+        <w:rPr>
+          <w:rFonts w:ascii="Calibri" w:hAnsi="Calibri" w:cs="Calibri"/>
+          <w:sz w:val="22"/>
+          <w:szCs w:val="22"/>
+        </w:rPr>
+      </w:pPr>
+      <w:r>
+        <w:rPr>
+          <w:rFonts w:ascii="Calibri" w:hAnsi="Calibri" w:cs="Calibri"/>
+          <w:sz w:val="22"/>
+          <w:szCs w:val="22"/>
+        </w:rPr>
         <w:t>The Billing and System of Record database has 4 tasks for setting up.</w:t>
       </w:r>
     </w:p>
@@ -119,6 +160,36 @@
         </w:rPr>
         <w:t> </w:t>
       </w:r>
+    </w:p>
+    <w:p>
+      <w:pPr>
+        <w:pStyle w:val="NormalWeb"/>
+        <w:spacing w:before="0" w:beforeAutospacing="0" w:after="0" w:afterAutospacing="0"/>
+        <w:rPr>
+          <w:rFonts w:ascii="Calibri" w:hAnsi="Calibri" w:cs="Calibri"/>
+          <w:sz w:val="22"/>
+          <w:szCs w:val="22"/>
+        </w:rPr>
+      </w:pPr>
+      <w:r>
+        <w:rPr>
+          <w:rFonts w:ascii="Calibri" w:hAnsi="Calibri" w:cs="Calibri"/>
+          <w:sz w:val="22"/>
+          <w:szCs w:val="22"/>
+        </w:rPr>
+        <w:t>Note on Windows Bittiness – Windows comes in two different versions 32 and 64 bit. Most people have 64 bit. You can check by right clicking on the Start button and brining up System.  Look for System Type and it will say 64 (or 32)-bit operating system. The instructions below assume 64 bit. But if you have 32, you will need to download the 32 bit version of the ODBC driver and MS Access.</w:t>
+      </w:r>
+    </w:p>
+    <w:p>
+      <w:pPr>
+        <w:pStyle w:val="NormalWeb"/>
+        <w:spacing w:before="0" w:beforeAutospacing="0" w:after="0" w:afterAutospacing="0"/>
+        <w:rPr>
+          <w:rFonts w:ascii="Calibri" w:hAnsi="Calibri" w:cs="Calibri"/>
+          <w:sz w:val="22"/>
+          <w:szCs w:val="22"/>
+        </w:rPr>
+      </w:pPr>
     </w:p>
     <w:p>
       <w:pPr>
@@ -146,19 +217,30 @@
         </w:numPr>
         <w:spacing w:before="0" w:beforeAutospacing="0" w:after="0" w:afterAutospacing="0"/>
         <w:rPr>
-          <w:rFonts w:ascii="Calibri" w:hAnsi="Calibri" w:cs="Calibri"/>
-          <w:sz w:val="22"/>
-          <w:szCs w:val="22"/>
-        </w:rPr>
-      </w:pPr>
-      <w:r>
-        <w:rPr>
-          <w:rFonts w:ascii="Calibri" w:hAnsi="Calibri" w:cs="Calibri"/>
+          <w:rFonts w:asciiTheme="minorHAnsi" w:hAnsiTheme="minorHAnsi" w:cstheme="minorHAnsi"/>
+          <w:sz w:val="22"/>
+          <w:szCs w:val="22"/>
+        </w:rPr>
+      </w:pPr>
+      <w:r>
+        <w:rPr>
+          <w:rFonts w:asciiTheme="minorHAnsi" w:hAnsiTheme="minorHAnsi" w:cstheme="minorHAnsi"/>
           <w:sz w:val="22"/>
           <w:szCs w:val="22"/>
         </w:rPr>
         <w:t xml:space="preserve">Go to </w:t>
       </w:r>
+      <w:hyperlink r:id="rId5" w:history="1">
+        <w:r>
+          <w:rPr>
+            <w:rStyle w:val="Hyperlink"/>
+            <w:rFonts w:asciiTheme="minorHAnsi" w:hAnsiTheme="minorHAnsi" w:cstheme="minorHAnsi"/>
+            <w:sz w:val="22"/>
+            <w:szCs w:val="22"/>
+          </w:rPr>
+          <w:t>https://github.com/SailorScott/BillingDatabase</w:t>
+        </w:r>
+      </w:hyperlink>
     </w:p>
     <w:p>
       <w:pPr>
@@ -249,26 +331,41 @@
           <w:sz w:val="22"/>
           <w:szCs w:val="22"/>
         </w:rPr>
-        <w:t>Above the message on the right is a drop down and select Download</w:t>
-      </w:r>
-    </w:p>
-    <w:p>
-      <w:pPr>
-        <w:pStyle w:val="NormalWeb"/>
-        <w:spacing w:before="0" w:beforeAutospacing="0" w:after="0" w:afterAutospacing="0"/>
-        <w:rPr>
-          <w:rFonts w:ascii="Calibri" w:hAnsi="Calibri" w:cs="Calibri"/>
-          <w:sz w:val="22"/>
-          <w:szCs w:val="22"/>
-        </w:rPr>
-      </w:pPr>
-      <w:r>
-        <w:rPr>
-          <w:rFonts w:ascii="Calibri" w:hAnsi="Calibri" w:cs="Calibri"/>
-          <w:sz w:val="22"/>
-          <w:szCs w:val="22"/>
-        </w:rPr>
-        <w:tab/>
+        <w:t xml:space="preserve">Above the message on the right is a </w:t>
+      </w:r>
+      <w:r>
+        <w:rPr>
+          <w:rFonts w:ascii="Calibri" w:hAnsi="Calibri" w:cs="Calibri"/>
+          <w:sz w:val="22"/>
+          <w:szCs w:val="22"/>
+        </w:rPr>
+        <w:t>button called</w:t>
+      </w:r>
+      <w:r>
+        <w:rPr>
+          <w:rFonts w:ascii="Calibri" w:hAnsi="Calibri" w:cs="Calibri"/>
+          <w:sz w:val="22"/>
+          <w:szCs w:val="22"/>
+        </w:rPr>
+        <w:t xml:space="preserve"> </w:t>
+      </w:r>
+      <w:r>
+        <w:rPr>
+          <w:rFonts w:ascii="Calibri" w:hAnsi="Calibri" w:cs="Calibri"/>
+          <w:i/>
+          <w:iCs/>
+          <w:sz w:val="22"/>
+          <w:szCs w:val="22"/>
+        </w:rPr>
+        <w:t>Download</w:t>
+      </w:r>
+      <w:r>
+        <w:rPr>
+          <w:rFonts w:ascii="Calibri" w:hAnsi="Calibri" w:cs="Calibri"/>
+          <w:sz w:val="22"/>
+          <w:szCs w:val="22"/>
+        </w:rPr>
+        <w:t xml:space="preserve"> – push it and save to your local machine.</w:t>
       </w:r>
     </w:p>
     <w:p>
@@ -316,31 +413,89 @@
         </w:rPr>
         <w:t xml:space="preserve">Getting the free ODBC connector is a </w:t>
       </w:r>
-      <w:proofErr w:type="gramStart"/>
-      <w:r>
-        <w:rPr>
-          <w:rFonts w:ascii="Calibri" w:hAnsi="Calibri" w:cs="Calibri"/>
-          <w:sz w:val="22"/>
-          <w:szCs w:val="22"/>
-        </w:rPr>
-        <w:t>two step</w:t>
-      </w:r>
-      <w:proofErr w:type="gramEnd"/>
-      <w:r>
-        <w:rPr>
-          <w:rFonts w:ascii="Calibri" w:hAnsi="Calibri" w:cs="Calibri"/>
-          <w:sz w:val="22"/>
-          <w:szCs w:val="22"/>
-        </w:rPr>
-        <w:t xml:space="preserve"> process. First you need to download MySQL’s </w:t>
-      </w:r>
-      <w:r>
-        <w:rPr>
-          <w:rFonts w:ascii="Calibri" w:hAnsi="Calibri" w:cs="Calibri"/>
-          <w:sz w:val="22"/>
-          <w:szCs w:val="22"/>
-        </w:rPr>
-        <w:t>Installer Tool and then Open the Installer and select the latest ODBC connector.</w:t>
+      <w:r>
+        <w:rPr>
+          <w:rFonts w:ascii="Calibri" w:hAnsi="Calibri" w:cs="Calibri"/>
+          <w:sz w:val="22"/>
+          <w:szCs w:val="22"/>
+        </w:rPr>
+        <w:t>done via this website:</w:t>
+      </w:r>
+    </w:p>
+    <w:p>
+      <w:pPr>
+        <w:pStyle w:val="NormalWeb"/>
+        <w:spacing w:before="0" w:beforeAutospacing="0" w:after="0" w:afterAutospacing="0"/>
+        <w:rPr>
+          <w:rFonts w:asciiTheme="minorHAnsi" w:hAnsiTheme="minorHAnsi" w:cstheme="minorHAnsi"/>
+          <w:sz w:val="22"/>
+          <w:szCs w:val="22"/>
+        </w:rPr>
+      </w:pPr>
+      <w:hyperlink r:id="rId6" w:history="1">
+        <w:r>
+          <w:rPr>
+            <w:rStyle w:val="Hyperlink"/>
+            <w:rFonts w:asciiTheme="minorHAnsi" w:hAnsiTheme="minorHAnsi" w:cstheme="minorHAnsi"/>
+            <w:sz w:val="22"/>
+            <w:szCs w:val="22"/>
+          </w:rPr>
+          <w:t>MySQL :: Download Connector/ODBC</w:t>
+        </w:r>
+      </w:hyperlink>
+      <w:r>
+        <w:rPr>
+          <w:rFonts w:asciiTheme="minorHAnsi" w:hAnsiTheme="minorHAnsi" w:cstheme="minorHAnsi"/>
+          <w:sz w:val="22"/>
+          <w:szCs w:val="22"/>
+        </w:rPr>
+        <w:t xml:space="preserve"> (</w:t>
+      </w:r>
+      <w:r>
+        <w:rPr>
+          <w:rFonts w:asciiTheme="minorHAnsi" w:hAnsiTheme="minorHAnsi" w:cstheme="minorHAnsi"/>
+          <w:sz w:val="22"/>
+          <w:szCs w:val="22"/>
+        </w:rPr>
+        <w:t>https://dev.mysql.com/downloads/connector/odbc/</w:t>
+      </w:r>
+      <w:r>
+        <w:rPr>
+          <w:rFonts w:asciiTheme="minorHAnsi" w:hAnsiTheme="minorHAnsi" w:cstheme="minorHAnsi"/>
+          <w:sz w:val="22"/>
+          <w:szCs w:val="22"/>
+        </w:rPr>
+        <w:t>)</w:t>
+      </w:r>
+    </w:p>
+    <w:p>
+      <w:pPr>
+        <w:pStyle w:val="NormalWeb"/>
+        <w:spacing w:before="0" w:beforeAutospacing="0" w:after="0" w:afterAutospacing="0"/>
+        <w:rPr>
+          <w:rFonts w:ascii="Calibri" w:hAnsi="Calibri" w:cs="Calibri"/>
+          <w:sz w:val="22"/>
+          <w:szCs w:val="22"/>
+        </w:rPr>
+      </w:pPr>
+    </w:p>
+    <w:p>
+      <w:pPr>
+        <w:pStyle w:val="NormalWeb"/>
+        <w:spacing w:before="0" w:beforeAutospacing="0" w:after="0" w:afterAutospacing="0"/>
+        <w:rPr>
+          <w:rFonts w:ascii="Calibri" w:hAnsi="Calibri" w:cs="Calibri"/>
+          <w:sz w:val="22"/>
+          <w:szCs w:val="22"/>
+        </w:rPr>
+      </w:pPr>
+      <w:r>
+        <w:rPr>
+          <w:rFonts w:ascii="Calibri" w:hAnsi="Calibri" w:cs="Calibri"/>
+          <w:sz w:val="22"/>
+          <w:szCs w:val="22"/>
+        </w:rPr>
+        <w:t xml:space="preserve">Select the latest version for your version of Windows, you typically want the MSI version. </w:t>
       </w:r>
     </w:p>
     <w:p>
@@ -361,38 +516,18 @@
         </w:rPr>
         <w:t> </w:t>
       </w:r>
-    </w:p>
-    <w:p>
-      <w:pPr>
-        <w:pStyle w:val="NormalWeb"/>
-        <w:spacing w:before="0" w:beforeAutospacing="0" w:after="0" w:afterAutospacing="0"/>
-        <w:rPr>
-          <w:rFonts w:ascii="Calibri" w:hAnsi="Calibri" w:cs="Calibri"/>
-          <w:sz w:val="22"/>
-          <w:szCs w:val="22"/>
-        </w:rPr>
-      </w:pPr>
-    </w:p>
-    <w:p>
-      <w:pPr>
-        <w:pStyle w:val="NormalWeb"/>
-        <w:spacing w:before="0" w:beforeAutospacing="0" w:after="0" w:afterAutospacing="0"/>
-        <w:rPr>
-          <w:rFonts w:ascii="Calibri" w:hAnsi="Calibri" w:cs="Calibri"/>
-          <w:sz w:val="22"/>
-          <w:szCs w:val="22"/>
-        </w:rPr>
-      </w:pPr>
-      <w:r>
-        <w:rPr>
+      <w:r>
+        <w:rPr>
+          <w:rFonts w:ascii="Calibri" w:hAnsi="Calibri" w:cs="Calibri"/>
           <w:noProof/>
-        </w:rPr>
-        <w:lastRenderedPageBreak/>
+          <w:sz w:val="22"/>
+          <w:szCs w:val="22"/>
+        </w:rPr>
         <w:drawing>
-          <wp:inline distT="0" distB="0" distL="0" distR="0" wp14:anchorId="47D0D3BD" wp14:editId="6BF838BE">
-            <wp:extent cx="5943600" cy="4444365"/>
+          <wp:inline distT="0" distB="0" distL="0" distR="0" wp14:anchorId="73E394A3" wp14:editId="4363552E">
+            <wp:extent cx="5943600" cy="557530"/>
             <wp:effectExtent l="0" t="0" r="0" b="0"/>
-            <wp:docPr id="1" name="Picture 1"/>
+            <wp:docPr id="2" name="Picture 2"/>
             <wp:cNvGraphicFramePr>
               <a:graphicFrameLocks xmlns:a="http://schemas.openxmlformats.org/drawingml/2006/main" noChangeAspect="1"/>
             </wp:cNvGraphicFramePr>
@@ -400,11 +535,17 @@
               <a:graphicData uri="http://schemas.openxmlformats.org/drawingml/2006/picture">
                 <pic:pic xmlns:pic="http://schemas.openxmlformats.org/drawingml/2006/picture">
                   <pic:nvPicPr>
-                    <pic:cNvPr id="1" name=""/>
+                    <pic:cNvPr id="2" name="Picture 2"/>
                     <pic:cNvPicPr/>
                   </pic:nvPicPr>
                   <pic:blipFill>
-                    <a:blip r:embed="rId5"/>
+                    <a:blip r:embed="rId7">
+                      <a:extLst>
+                        <a:ext uri="{28A0092B-C50C-407E-A947-70E740481C1C}">
+                          <a14:useLocalDpi xmlns:a14="http://schemas.microsoft.com/office/drawing/2010/main" val="0"/>
+                        </a:ext>
+                      </a:extLst>
+                    </a:blip>
                     <a:stretch>
                       <a:fillRect/>
                     </a:stretch>
@@ -412,7 +553,7 @@
                   <pic:spPr>
                     <a:xfrm>
                       <a:off x="0" y="0"/>
-                      <a:ext cx="5943600" cy="4444365"/>
+                      <a:ext cx="5943600" cy="557530"/>
                     </a:xfrm>
                     <a:prstGeom prst="rect">
                       <a:avLst/>
@@ -435,13 +576,43 @@
           <w:szCs w:val="22"/>
         </w:rPr>
       </w:pPr>
-      <w:r>
-        <w:rPr>
-          <w:rFonts w:ascii="Calibri" w:hAnsi="Calibri" w:cs="Calibri"/>
-          <w:sz w:val="22"/>
-          <w:szCs w:val="22"/>
-        </w:rPr>
-        <w:t>Say Next and then finish the Installation.</w:t>
+    </w:p>
+    <w:p>
+      <w:pPr>
+        <w:pStyle w:val="NormalWeb"/>
+        <w:spacing w:before="0" w:beforeAutospacing="0" w:after="0" w:afterAutospacing="0"/>
+        <w:rPr>
+          <w:rFonts w:ascii="Calibri" w:hAnsi="Calibri" w:cs="Calibri"/>
+          <w:sz w:val="22"/>
+          <w:szCs w:val="22"/>
+        </w:rPr>
+      </w:pPr>
+    </w:p>
+    <w:p>
+      <w:pPr>
+        <w:pStyle w:val="NormalWeb"/>
+        <w:spacing w:before="0" w:beforeAutospacing="0" w:after="0" w:afterAutospacing="0"/>
+        <w:rPr>
+          <w:rFonts w:ascii="Calibri" w:hAnsi="Calibri" w:cs="Calibri"/>
+          <w:sz w:val="22"/>
+          <w:szCs w:val="22"/>
+        </w:rPr>
+      </w:pPr>
+      <w:r>
+        <w:rPr>
+          <w:rFonts w:ascii="Calibri" w:hAnsi="Calibri" w:cs="Calibri"/>
+          <w:sz w:val="22"/>
+          <w:szCs w:val="22"/>
+        </w:rPr>
+        <w:t>After downloading, run the installer and install the ODBC connector</w:t>
+      </w:r>
+      <w:r>
+        <w:rPr>
+          <w:rFonts w:ascii="Calibri" w:hAnsi="Calibri" w:cs="Calibri"/>
+          <w:sz w:val="22"/>
+          <w:szCs w:val="22"/>
+        </w:rPr>
+        <w:t>.</w:t>
       </w:r>
     </w:p>
     <w:p>
@@ -479,8 +650,92 @@
           <w:sz w:val="22"/>
           <w:szCs w:val="22"/>
         </w:rPr>
+        <w:t>If you do not have MS Access from Office 365, you can get a free viewer version. The viewer version does not allow you to edit the forms and reports, but it does allow you to view and change the data.</w:t>
+      </w:r>
+    </w:p>
+    <w:p>
+      <w:pPr>
+        <w:pStyle w:val="NormalWeb"/>
+        <w:spacing w:before="0" w:beforeAutospacing="0" w:after="0" w:afterAutospacing="0"/>
+        <w:rPr>
+          <w:rFonts w:ascii="Calibri" w:hAnsi="Calibri" w:cs="Calibri"/>
+          <w:sz w:val="22"/>
+          <w:szCs w:val="22"/>
+        </w:rPr>
+      </w:pPr>
+    </w:p>
+    <w:p>
+      <w:pPr>
+        <w:pStyle w:val="NormalWeb"/>
+        <w:spacing w:before="0" w:beforeAutospacing="0" w:after="0" w:afterAutospacing="0"/>
+        <w:rPr>
+          <w:rFonts w:asciiTheme="minorHAnsi" w:hAnsiTheme="minorHAnsi" w:cstheme="minorHAnsi"/>
+          <w:sz w:val="22"/>
+          <w:szCs w:val="22"/>
+        </w:rPr>
+      </w:pPr>
+      <w:r>
+        <w:rPr>
+          <w:rFonts w:asciiTheme="minorHAnsi" w:hAnsiTheme="minorHAnsi" w:cstheme="minorHAnsi"/>
+          <w:sz w:val="22"/>
+          <w:szCs w:val="22"/>
+        </w:rPr>
+        <w:t xml:space="preserve">Download from: </w:t>
+      </w:r>
+      <w:hyperlink r:id="rId8" w:history="1">
+        <w:r>
+          <w:rPr>
+            <w:rStyle w:val="Hyperlink"/>
+            <w:rFonts w:asciiTheme="minorHAnsi" w:hAnsiTheme="minorHAnsi" w:cstheme="minorHAnsi"/>
+            <w:sz w:val="22"/>
+            <w:szCs w:val="22"/>
+          </w:rPr>
+          <w:t>Download Microsoft Access 2016 Runtime from Official Microsoft Download Center</w:t>
+        </w:r>
+      </w:hyperlink>
+      <w:r>
+        <w:rPr>
+          <w:rFonts w:asciiTheme="minorHAnsi" w:hAnsiTheme="minorHAnsi" w:cstheme="minorHAnsi"/>
+          <w:sz w:val="22"/>
+          <w:szCs w:val="22"/>
+        </w:rPr>
+        <w:t xml:space="preserve"> (</w:t>
+      </w:r>
+      <w:r>
+        <w:rPr>
+          <w:rFonts w:asciiTheme="minorHAnsi" w:hAnsiTheme="minorHAnsi" w:cstheme="minorHAnsi"/>
+          <w:sz w:val="22"/>
+          <w:szCs w:val="22"/>
+        </w:rPr>
         <w:t> </w:t>
       </w:r>
+      <w:r>
+        <w:rPr>
+          <w:rFonts w:asciiTheme="minorHAnsi" w:hAnsiTheme="minorHAnsi" w:cstheme="minorHAnsi"/>
+          <w:sz w:val="22"/>
+          <w:szCs w:val="22"/>
+        </w:rPr>
+        <w:t>https://www.microsoft.com/en-us/download/details.aspx?id=50040</w:t>
+      </w:r>
+      <w:r>
+        <w:rPr>
+          <w:rFonts w:asciiTheme="minorHAnsi" w:hAnsiTheme="minorHAnsi" w:cstheme="minorHAnsi"/>
+          <w:sz w:val="22"/>
+          <w:szCs w:val="22"/>
+        </w:rPr>
+        <w:t>)</w:t>
+      </w:r>
+    </w:p>
+    <w:p>
+      <w:pPr>
+        <w:pStyle w:val="NormalWeb"/>
+        <w:spacing w:before="0" w:beforeAutospacing="0" w:after="0" w:afterAutospacing="0"/>
+        <w:rPr>
+          <w:rFonts w:ascii="Calibri" w:hAnsi="Calibri" w:cs="Calibri"/>
+          <w:sz w:val="22"/>
+          <w:szCs w:val="22"/>
+        </w:rPr>
+      </w:pPr>
     </w:p>
     <w:p>
       <w:pPr>
@@ -495,8 +750,194 @@
         <w:tab/>
         <w:t>See your Web Master for access information</w:t>
       </w:r>
+      <w:r>
+        <w:t xml:space="preserve"> specifically:</w:t>
+      </w:r>
+    </w:p>
+    <w:p>
+      <w:r>
+        <w:tab/>
+        <w:t>In windows serach bar, type in ODBC, if you have a 64 bit version of Windows (most people do) select the 64 bit version.</w:t>
+      </w:r>
+    </w:p>
+    <w:p>
+      <w:r>
+        <w:rPr>
+          <w:noProof/>
+        </w:rPr>
+        <w:drawing>
+          <wp:inline distT="0" distB="0" distL="0" distR="0" wp14:anchorId="2B2D2B4B" wp14:editId="55711537">
+            <wp:extent cx="5677692" cy="3982006"/>
+            <wp:effectExtent l="0" t="0" r="0" b="0"/>
+            <wp:docPr id="3" name="Picture 3"/>
+            <wp:cNvGraphicFramePr>
+              <a:graphicFrameLocks xmlns:a="http://schemas.openxmlformats.org/drawingml/2006/main" noChangeAspect="1"/>
+            </wp:cNvGraphicFramePr>
+            <a:graphic xmlns:a="http://schemas.openxmlformats.org/drawingml/2006/main">
+              <a:graphicData uri="http://schemas.openxmlformats.org/drawingml/2006/picture">
+                <pic:pic xmlns:pic="http://schemas.openxmlformats.org/drawingml/2006/picture">
+                  <pic:nvPicPr>
+                    <pic:cNvPr id="3" name="Picture 3"/>
+                    <pic:cNvPicPr/>
+                  </pic:nvPicPr>
+                  <pic:blipFill>
+                    <a:blip r:embed="rId9">
+                      <a:extLst>
+                        <a:ext uri="{28A0092B-C50C-407E-A947-70E740481C1C}">
+                          <a14:useLocalDpi xmlns:a14="http://schemas.microsoft.com/office/drawing/2010/main" val="0"/>
+                        </a:ext>
+                      </a:extLst>
+                    </a:blip>
+                    <a:stretch>
+                      <a:fillRect/>
+                    </a:stretch>
+                  </pic:blipFill>
+                  <pic:spPr>
+                    <a:xfrm>
+                      <a:off x="0" y="0"/>
+                      <a:ext cx="5677692" cy="3982006"/>
+                    </a:xfrm>
+                    <a:prstGeom prst="rect">
+                      <a:avLst/>
+                    </a:prstGeom>
+                  </pic:spPr>
+                </pic:pic>
+              </a:graphicData>
+            </a:graphic>
+          </wp:inline>
+        </w:drawing>
+      </w:r>
     </w:p>
     <w:p/>
+    <w:p/>
+    <w:p>
+      <w:r>
+        <w:t>Call the Data Source Name “</w:t>
+      </w:r>
+      <w:r>
+        <w:t>yacht-club-db</w:t>
+      </w:r>
+      <w:r>
+        <w:t>”</w:t>
+      </w:r>
+      <w:r>
+        <w:t xml:space="preserve"> </w:t>
+      </w:r>
+    </w:p>
+    <w:p>
+      <w:r>
+        <w:t>You will need from your site administrator:</w:t>
+      </w:r>
+    </w:p>
+    <w:p>
+      <w:pPr>
+        <w:pStyle w:val="ListParagraph"/>
+        <w:numPr>
+          <w:ilvl w:val="0"/>
+          <w:numId w:val="2"/>
+        </w:numPr>
+      </w:pPr>
+      <w:r>
+        <w:t>Server hosting the MySQL database</w:t>
+      </w:r>
+    </w:p>
+    <w:p>
+      <w:pPr>
+        <w:pStyle w:val="ListParagraph"/>
+        <w:numPr>
+          <w:ilvl w:val="0"/>
+          <w:numId w:val="2"/>
+        </w:numPr>
+      </w:pPr>
+      <w:r>
+        <w:t xml:space="preserve">Username </w:t>
+      </w:r>
+    </w:p>
+    <w:p>
+      <w:pPr>
+        <w:pStyle w:val="ListParagraph"/>
+        <w:numPr>
+          <w:ilvl w:val="0"/>
+          <w:numId w:val="2"/>
+        </w:numPr>
+      </w:pPr>
+      <w:r>
+        <w:t>Password</w:t>
+      </w:r>
+    </w:p>
+    <w:p>
+      <w:pPr>
+        <w:pStyle w:val="ListParagraph"/>
+        <w:numPr>
+          <w:ilvl w:val="0"/>
+          <w:numId w:val="2"/>
+        </w:numPr>
+      </w:pPr>
+      <w:r>
+        <w:lastRenderedPageBreak/>
+        <w:t>Database name</w:t>
+      </w:r>
+    </w:p>
+    <w:p/>
+    <w:p/>
+    <w:p>
+      <w:r>
+        <w:rPr>
+          <w:noProof/>
+        </w:rPr>
+        <w:drawing>
+          <wp:inline distT="0" distB="0" distL="0" distR="0" wp14:anchorId="6A441CF4" wp14:editId="6202B392">
+            <wp:extent cx="5426015" cy="4726894"/>
+            <wp:effectExtent l="0" t="0" r="3810" b="0"/>
+            <wp:docPr id="4" name="Picture 4"/>
+            <wp:cNvGraphicFramePr>
+              <a:graphicFrameLocks xmlns:a="http://schemas.openxmlformats.org/drawingml/2006/main" noChangeAspect="1"/>
+            </wp:cNvGraphicFramePr>
+            <a:graphic xmlns:a="http://schemas.openxmlformats.org/drawingml/2006/main">
+              <a:graphicData uri="http://schemas.openxmlformats.org/drawingml/2006/picture">
+                <pic:pic xmlns:pic="http://schemas.openxmlformats.org/drawingml/2006/picture">
+                  <pic:nvPicPr>
+                    <pic:cNvPr id="4" name="Picture 4"/>
+                    <pic:cNvPicPr/>
+                  </pic:nvPicPr>
+                  <pic:blipFill>
+                    <a:blip r:embed="rId10">
+                      <a:extLst>
+                        <a:ext uri="{28A0092B-C50C-407E-A947-70E740481C1C}">
+                          <a14:useLocalDpi xmlns:a14="http://schemas.microsoft.com/office/drawing/2010/main" val="0"/>
+                        </a:ext>
+                      </a:extLst>
+                    </a:blip>
+                    <a:stretch>
+                      <a:fillRect/>
+                    </a:stretch>
+                  </pic:blipFill>
+                  <pic:spPr>
+                    <a:xfrm>
+                      <a:off x="0" y="0"/>
+                      <a:ext cx="5431097" cy="4731322"/>
+                    </a:xfrm>
+                    <a:prstGeom prst="rect">
+                      <a:avLst/>
+                    </a:prstGeom>
+                  </pic:spPr>
+                </pic:pic>
+              </a:graphicData>
+            </a:graphic>
+          </wp:inline>
+        </w:drawing>
+      </w:r>
+    </w:p>
+    <w:p>
+      <w:r>
+        <w:t>Note when testing I did get an error saying “string truncated” I was able to ignore without a problem.</w:t>
+      </w:r>
+    </w:p>
+    <w:p>
+      <w:r>
+        <w:t>Click OK and you are all set.</w:t>
+      </w:r>
+    </w:p>
     <w:p>
       <w:pPr>
         <w:pStyle w:val="Heading1"/>
@@ -507,7 +948,20 @@
     </w:p>
     <w:p>
       <w:r>
+        <w:t>Double click the MS Access file downloaded in step 1.</w:t>
+      </w:r>
+    </w:p>
+    <w:p>
+      <w:r>
         <w:t>Trust the database</w:t>
+      </w:r>
+      <w:r>
+        <w:t>.</w:t>
+      </w:r>
+    </w:p>
+    <w:p>
+      <w:r>
+        <w:t>Load in your users.</w:t>
       </w:r>
     </w:p>
     <w:sectPr>
@@ -523,6 +977,92 @@
 <file path=word/numbering.xml><?xml version="1.0" encoding="utf-8"?>
 <w:numbering xmlns:wpc="http://schemas.microsoft.com/office/word/2010/wordprocessingCanvas" xmlns:cx="http://schemas.microsoft.com/office/drawing/2014/chartex" xmlns:cx1="http://schemas.microsoft.com/office/drawing/2015/9/8/chartex" xmlns:cx2="http://schemas.microsoft.com/office/drawing/2015/10/21/chartex" xmlns:cx3="http://schemas.microsoft.com/office/drawing/2016/5/9/chartex" xmlns:cx4="http://schemas.microsoft.com/office/drawing/2016/5/10/chartex" xmlns:cx5="http://schemas.microsoft.com/office/drawing/2016/5/11/chartex" xmlns:cx6="http://schemas.microsoft.com/office/drawing/2016/5/12/chartex" xmlns:cx7="http://schemas.microsoft.com/office/drawing/2016/5/13/chartex" xmlns:cx8="http://schemas.microsoft.com/office/drawing/2016/5/14/chartex" xmlns:mc="http://schemas.openxmlformats.org/markup-compatibility/2006" xmlns:aink="http://schemas.microsoft.com/office/drawing/2016/ink" xmlns:am3d="http://schemas.microsoft.com/office/drawing/2017/model3d" xmlns:o="urn:schemas-microsoft-com:office:office" xmlns:oel="http://schemas.microsoft.com/office/2019/extlst" xmlns:r="http://schemas.openxmlformats.org/officeDocument/2006/relationships" xmlns:m="http://schemas.openxmlformats.org/officeDocument/2006/math" xmlns:v="urn:schemas-microsoft-com:vml" xmlns:wp14="http://schemas.microsoft.com/office/word/2010/wordprocessingDrawing" xmlns:wp="http://schemas.openxmlformats.org/drawingml/2006/wordprocessingDrawing" xmlns:w10="urn:schemas-microsoft-com:office:word" xmlns:w="http://schemas.openxmlformats.org/wordprocessingml/2006/main" xmlns:w14="http://schemas.microsoft.com/office/word/2010/wordml" xmlns:w15="http://schemas.microsoft.com/office/word/2012/wordml" xmlns:w16cex="http://schemas.microsoft.com/office/word/2018/wordml/cex" xmlns:w16cid="http://schemas.microsoft.com/office/word/2016/wordml/cid" xmlns:w16="http://schemas.microsoft.com/office/word/2018/wordml" xmlns:w16sdtdh="http://schemas.microsoft.com/office/word/2020/wordml/sdtdatahash" xmlns:w16se="http://schemas.microsoft.com/office/word/2015/wordml/symex" xmlns:wpg="http://schemas.microsoft.com/office/word/2010/wordprocessingGroup" xmlns:wpi="http://schemas.microsoft.com/office/word/2010/wordprocessingInk" xmlns:wne="http://schemas.microsoft.com/office/word/2006/wordml" xmlns:wps="http://schemas.microsoft.com/office/word/2010/wordprocessingShape" mc:Ignorable="w14 w15 w16se w16cid w16 w16cex w16sdtdh wp14">
   <w:abstractNum w:abstractNumId="0" w15:restartNumberingAfterBreak="0">
+    <w:nsid w:val="12464491"/>
+    <w:multiLevelType w:val="hybridMultilevel"/>
+    <w:tmpl w:val="713461E6"/>
+    <w:lvl w:ilvl="0" w:tplc="0409000F">
+      <w:start w:val="1"/>
+      <w:numFmt w:val="decimal"/>
+      <w:lvlText w:val="%1."/>
+      <w:lvlJc w:val="left"/>
+      <w:pPr>
+        <w:ind w:left="720" w:hanging="360"/>
+      </w:pPr>
+    </w:lvl>
+    <w:lvl w:ilvl="1" w:tplc="04090019" w:tentative="1">
+      <w:start w:val="1"/>
+      <w:numFmt w:val="lowerLetter"/>
+      <w:lvlText w:val="%2."/>
+      <w:lvlJc w:val="left"/>
+      <w:pPr>
+        <w:ind w:left="1440" w:hanging="360"/>
+      </w:pPr>
+    </w:lvl>
+    <w:lvl w:ilvl="2" w:tplc="0409001B" w:tentative="1">
+      <w:start w:val="1"/>
+      <w:numFmt w:val="lowerRoman"/>
+      <w:lvlText w:val="%3."/>
+      <w:lvlJc w:val="right"/>
+      <w:pPr>
+        <w:ind w:left="2160" w:hanging="180"/>
+      </w:pPr>
+    </w:lvl>
+    <w:lvl w:ilvl="3" w:tplc="0409000F" w:tentative="1">
+      <w:start w:val="1"/>
+      <w:numFmt w:val="decimal"/>
+      <w:lvlText w:val="%4."/>
+      <w:lvlJc w:val="left"/>
+      <w:pPr>
+        <w:ind w:left="2880" w:hanging="360"/>
+      </w:pPr>
+    </w:lvl>
+    <w:lvl w:ilvl="4" w:tplc="04090019" w:tentative="1">
+      <w:start w:val="1"/>
+      <w:numFmt w:val="lowerLetter"/>
+      <w:lvlText w:val="%5."/>
+      <w:lvlJc w:val="left"/>
+      <w:pPr>
+        <w:ind w:left="3600" w:hanging="360"/>
+      </w:pPr>
+    </w:lvl>
+    <w:lvl w:ilvl="5" w:tplc="0409001B" w:tentative="1">
+      <w:start w:val="1"/>
+      <w:numFmt w:val="lowerRoman"/>
+      <w:lvlText w:val="%6."/>
+      <w:lvlJc w:val="right"/>
+      <w:pPr>
+        <w:ind w:left="4320" w:hanging="180"/>
+      </w:pPr>
+    </w:lvl>
+    <w:lvl w:ilvl="6" w:tplc="0409000F" w:tentative="1">
+      <w:start w:val="1"/>
+      <w:numFmt w:val="decimal"/>
+      <w:lvlText w:val="%7."/>
+      <w:lvlJc w:val="left"/>
+      <w:pPr>
+        <w:ind w:left="5040" w:hanging="360"/>
+      </w:pPr>
+    </w:lvl>
+    <w:lvl w:ilvl="7" w:tplc="04090019" w:tentative="1">
+      <w:start w:val="1"/>
+      <w:numFmt w:val="lowerLetter"/>
+      <w:lvlText w:val="%8."/>
+      <w:lvlJc w:val="left"/>
+      <w:pPr>
+        <w:ind w:left="5760" w:hanging="360"/>
+      </w:pPr>
+    </w:lvl>
+    <w:lvl w:ilvl="8" w:tplc="0409001B" w:tentative="1">
+      <w:start w:val="1"/>
+      <w:numFmt w:val="lowerRoman"/>
+      <w:lvlText w:val="%9."/>
+      <w:lvlJc w:val="right"/>
+      <w:pPr>
+        <w:ind w:left="6480" w:hanging="180"/>
+      </w:pPr>
+    </w:lvl>
+  </w:abstractNum>
+  <w:abstractNum w:abstractNumId="1" w15:restartNumberingAfterBreak="0">
     <w:nsid w:val="7D1E2FFE"/>
     <w:multiLevelType w:val="hybridMultilevel"/>
     <w:tmpl w:val="B826388C"/>
@@ -609,6 +1149,9 @@
     </w:lvl>
   </w:abstractNum>
   <w:num w:numId="1" w16cid:durableId="703139129">
+    <w:abstractNumId w:val="1"/>
+  </w:num>
+  <w:num w:numId="2" w16cid:durableId="1149056283">
     <w:abstractNumId w:val="0"/>
   </w:num>
 </w:numbering>
@@ -1159,6 +1702,40 @@
       <w:szCs w:val="26"/>
     </w:rPr>
   </w:style>
+  <w:style w:type="character" w:styleId="Hyperlink">
+    <w:name w:val="Hyperlink"/>
+    <w:basedOn w:val="DefaultParagraphFont"/>
+    <w:uiPriority w:val="99"/>
+    <w:unhideWhenUsed/>
+    <w:rsid w:val="006A0161"/>
+    <w:rPr>
+      <w:color w:val="0000FF"/>
+      <w:u w:val="single"/>
+    </w:rPr>
+  </w:style>
+  <w:style w:type="character" w:styleId="UnresolvedMention">
+    <w:name w:val="Unresolved Mention"/>
+    <w:basedOn w:val="DefaultParagraphFont"/>
+    <w:uiPriority w:val="99"/>
+    <w:semiHidden/>
+    <w:unhideWhenUsed/>
+    <w:rsid w:val="006A0161"/>
+    <w:rPr>
+      <w:color w:val="605E5C"/>
+      <w:shd w:val="clear" w:color="auto" w:fill="E1DFDD"/>
+    </w:rPr>
+  </w:style>
+  <w:style w:type="paragraph" w:styleId="ListParagraph">
+    <w:name w:val="List Paragraph"/>
+    <w:basedOn w:val="Normal"/>
+    <w:uiPriority w:val="34"/>
+    <w:qFormat/>
+    <w:rsid w:val="00F250A8"/>
+    <w:pPr>
+      <w:ind w:left="720"/>
+      <w:contextualSpacing/>
+    </w:pPr>
+  </w:style>
 </w:styles>
 </file>
 

</xml_diff>

<commit_message>
Better title for MySQL server
</commit_message>
<xml_diff>
--- a/Billing System Setup.docx
+++ b/Billing System Setup.docx
@@ -449,23 +449,7 @@
           <w:sz w:val="22"/>
           <w:szCs w:val="22"/>
         </w:rPr>
-        <w:t xml:space="preserve"> (</w:t>
-      </w:r>
-      <w:r>
-        <w:rPr>
-          <w:rFonts w:asciiTheme="minorHAnsi" w:hAnsiTheme="minorHAnsi" w:cstheme="minorHAnsi"/>
-          <w:sz w:val="22"/>
-          <w:szCs w:val="22"/>
-        </w:rPr>
-        <w:t>https://dev.mysql.com/downloads/connector/odbc/</w:t>
-      </w:r>
-      <w:r>
-        <w:rPr>
-          <w:rFonts w:asciiTheme="minorHAnsi" w:hAnsiTheme="minorHAnsi" w:cstheme="minorHAnsi"/>
-          <w:sz w:val="22"/>
-          <w:szCs w:val="22"/>
-        </w:rPr>
-        <w:t>)</w:t>
+        <w:t xml:space="preserve"> (https://dev.mysql.com/downloads/connector/odbc/)</w:t>
       </w:r>
     </w:p>
     <w:p>
@@ -715,15 +699,7 @@
           <w:sz w:val="22"/>
           <w:szCs w:val="22"/>
         </w:rPr>
-        <w:t>https://www.microsoft.com/en-us/download/details.aspx?id=50040</w:t>
-      </w:r>
-      <w:r>
-        <w:rPr>
-          <w:rFonts w:asciiTheme="minorHAnsi" w:hAnsiTheme="minorHAnsi" w:cstheme="minorHAnsi"/>
-          <w:sz w:val="22"/>
-          <w:szCs w:val="22"/>
-        </w:rPr>
-        <w:t>)</w:t>
+        <w:t>https://www.microsoft.com/en-us/download/details.aspx?id=50040)</w:t>
       </w:r>
     </w:p>
     <w:p>
@@ -839,6 +815,9 @@
       </w:pPr>
       <w:r>
         <w:t>Server hosting the MySQL database</w:t>
+      </w:r>
+      <w:r>
+        <w:t xml:space="preserve"> (TCP\IP Server)</w:t>
       </w:r>
     </w:p>
     <w:p>

</xml_diff>

<commit_message>
Update directions for setting up. Add billing report. Start new customer wizard.
</commit_message>
<xml_diff>
--- a/Billing System Setup.docx
+++ b/Billing System Setup.docx
@@ -5,19 +5,149 @@
     <w:p>
       <w:pPr>
         <w:pStyle w:val="Title"/>
-        <w:jc w:val="center"/>
-      </w:pPr>
-      <w:r>
+        <w:rPr>
+          <w:rFonts w:ascii="Cambria" w:eastAsia="Times New Roman" w:hAnsi="Cambria" w:cs="Times New Roman"/>
+          <w:color w:val="17365D"/>
+          <w:spacing w:val="5"/>
+          <w:sz w:val="48"/>
+          <w:szCs w:val="48"/>
+        </w:rPr>
+      </w:pPr>
+      <w:r>
+        <w:rPr>
+          <w:rFonts w:ascii="Cambria" w:eastAsia="Times New Roman" w:hAnsi="Cambria" w:cs="Times New Roman"/>
+          <w:color w:val="17365D"/>
+          <w:spacing w:val="5"/>
+          <w:sz w:val="48"/>
+          <w:szCs w:val="48"/>
+        </w:rPr>
         <w:t>Yacht Club Billing and System of Record Database</w:t>
       </w:r>
       <w:r>
+        <w:rPr>
+          <w:rFonts w:ascii="Cambria" w:eastAsia="Times New Roman" w:hAnsi="Cambria" w:cs="Times New Roman"/>
+          <w:color w:val="17365D"/>
+          <w:spacing w:val="5"/>
+          <w:sz w:val="48"/>
+          <w:szCs w:val="48"/>
+        </w:rPr>
         <w:t xml:space="preserve"> – Client Setup</w:t>
+      </w:r>
+    </w:p>
+    <w:p>
+      <w:pPr>
+        <w:keepNext/>
+        <w:pBdr>
+          <w:bottom w:val="single" w:sz="8" w:space="4" w:color="4F81BD"/>
+        </w:pBdr>
+        <w:spacing w:after="300" w:line="240" w:lineRule="auto"/>
+        <w:contextualSpacing/>
+        <w:rPr>
+          <w:rFonts w:ascii="Cambria" w:eastAsia="Times New Roman" w:hAnsi="Cambria" w:cs="Times New Roman"/>
+          <w:color w:val="17365D"/>
+          <w:spacing w:val="5"/>
+          <w:kern w:val="28"/>
+          <w:sz w:val="16"/>
+          <w:szCs w:val="16"/>
+        </w:rPr>
+      </w:pPr>
+    </w:p>
+    <w:p>
+      <w:pPr>
+        <w:keepNext/>
+        <w:spacing w:after="0" w:line="240" w:lineRule="auto"/>
+        <w:ind w:left="6480"/>
+        <w:rPr>
+          <w:rFonts w:ascii="Cambria" w:eastAsia="Cambria" w:hAnsi="Cambria" w:cs="Cambria"/>
+          <w:color w:val="17365D"/>
+        </w:rPr>
+      </w:pPr>
+      <w:r>
+        <w:rPr>
+          <w:rFonts w:ascii="Cambria" w:eastAsia="Cambria" w:hAnsi="Cambria" w:cs="Cambria"/>
+          <w:color w:val="17365D"/>
+        </w:rPr>
+        <w:t xml:space="preserve">            2-21-2023</w:t>
+      </w:r>
+      <w:r>
+        <w:rPr>
+          <w:rFonts w:ascii="Cambria" w:eastAsia="Cambria" w:hAnsi="Cambria" w:cs="Cambria"/>
+          <w:color w:val="17365D"/>
+          <w:u w:val="single"/>
+        </w:rPr>
+        <w:t xml:space="preserve"> </w:t>
+      </w:r>
+      <w:r>
+        <w:rPr>
+          <w:rFonts w:ascii="Cambria" w:eastAsia="Cambria" w:hAnsi="Cambria" w:cs="Cambria"/>
+          <w:color w:val="17365D"/>
+        </w:rPr>
+        <w:t>Date Created</w:t>
+      </w:r>
+    </w:p>
+    <w:p>
+      <w:pPr>
+        <w:spacing w:after="0" w:line="240" w:lineRule="auto"/>
+        <w:jc w:val="right"/>
+        <w:rPr>
+          <w:rFonts w:ascii="Cambria" w:eastAsia="Cambria" w:hAnsi="Cambria" w:cs="Cambria"/>
+          <w:color w:val="17365D"/>
+        </w:rPr>
+      </w:pPr>
+      <w:r>
+        <w:rPr>
+          <w:rFonts w:ascii="Cambria" w:eastAsia="Cambria" w:hAnsi="Cambria" w:cs="Cambria"/>
+          <w:color w:val="17365D"/>
+        </w:rPr>
+        <w:t>Scott Nichols By Whom</w:t>
+      </w:r>
+    </w:p>
+    <w:p>
+      <w:pPr>
+        <w:keepNext/>
+        <w:pBdr>
+          <w:bottom w:val="single" w:sz="8" w:space="4" w:color="4F81BD"/>
+        </w:pBdr>
+        <w:spacing w:after="300" w:line="240" w:lineRule="auto"/>
+        <w:contextualSpacing/>
+        <w:rPr>
+          <w:rFonts w:ascii="Cambria" w:eastAsia="Times New Roman" w:hAnsi="Cambria" w:cs="Times New Roman"/>
+          <w:color w:val="17365D"/>
+          <w:spacing w:val="5"/>
+          <w:kern w:val="28"/>
+          <w:sz w:val="18"/>
+          <w:szCs w:val="18"/>
+        </w:rPr>
+      </w:pPr>
+      <w:bookmarkStart w:id="0" w:name="_heading=h.247b08mdtvh4" w:colFirst="0" w:colLast="0"/>
+      <w:bookmarkEnd w:id="0"/>
+    </w:p>
+    <w:p/>
+    <w:p>
+      <w:pPr>
+        <w:pStyle w:val="Heading2"/>
+        <w:rPr>
+          <w:b/>
+          <w:bCs/>
+          <w:sz w:val="28"/>
+          <w:szCs w:val="28"/>
+        </w:rPr>
+      </w:pPr>
+      <w:r>
+        <w:rPr>
+          <w:b/>
+          <w:bCs/>
+          <w:sz w:val="28"/>
+          <w:szCs w:val="28"/>
+        </w:rPr>
+        <w:t>Overview</w:t>
       </w:r>
     </w:p>
     <w:p>
       <w:pPr>
         <w:pStyle w:val="NormalWeb"/>
         <w:spacing w:before="0" w:beforeAutospacing="0" w:after="0" w:afterAutospacing="0"/>
+        <w:jc w:val="both"/>
         <w:rPr>
           <w:rFonts w:ascii="Calibri" w:hAnsi="Calibri" w:cs="Calibri"/>
           <w:sz w:val="22"/>
@@ -29,19 +159,39 @@
       <w:pPr>
         <w:pStyle w:val="NormalWeb"/>
         <w:spacing w:before="0" w:beforeAutospacing="0" w:after="0" w:afterAutospacing="0"/>
-        <w:rPr>
-          <w:rFonts w:ascii="Calibri" w:hAnsi="Calibri" w:cs="Calibri"/>
-          <w:sz w:val="22"/>
-          <w:szCs w:val="22"/>
-        </w:rPr>
-      </w:pPr>
-      <w:r>
-        <w:rPr>
-          <w:rFonts w:ascii="Calibri" w:hAnsi="Calibri" w:cs="Calibri"/>
-          <w:sz w:val="22"/>
-          <w:szCs w:val="22"/>
-        </w:rPr>
-        <w:t>By Scott N.</w:t>
+        <w:ind w:firstLine="720"/>
+        <w:jc w:val="both"/>
+        <w:rPr>
+          <w:rFonts w:ascii="Calibri" w:hAnsi="Calibri" w:cs="Calibri"/>
+          <w:sz w:val="22"/>
+          <w:szCs w:val="22"/>
+        </w:rPr>
+      </w:pPr>
+      <w:r>
+        <w:rPr>
+          <w:rFonts w:ascii="Calibri" w:hAnsi="Calibri" w:cs="Calibri"/>
+          <w:sz w:val="22"/>
+          <w:szCs w:val="22"/>
+        </w:rPr>
+        <w:t xml:space="preserve">The system has two components, a MySQL data store and MS Access based user interface. It is designed so that the data is stored in a shared MySQL database in the cloud. Either a dedicated cloud site like Azure or your web hosting server. A </w:t>
+      </w:r>
+      <w:r>
+        <w:rPr>
+          <w:rFonts w:ascii="Calibri" w:hAnsi="Calibri" w:cs="Calibri"/>
+          <w:b/>
+          <w:bCs/>
+          <w:sz w:val="22"/>
+          <w:szCs w:val="22"/>
+        </w:rPr>
+        <w:t>Microsoft Access front end</w:t>
+      </w:r>
+      <w:r>
+        <w:rPr>
+          <w:rFonts w:ascii="Calibri" w:hAnsi="Calibri" w:cs="Calibri"/>
+          <w:sz w:val="22"/>
+          <w:szCs w:val="22"/>
+        </w:rPr>
+        <w:t xml:space="preserve"> is what the users work with and is distributed to the different roles of the yacht club like Secretary, Treasurer and Dock Master. Many people have MS Access via Office 365, or a free (no-form editing) version can be downloaded from Microsoft.</w:t>
       </w:r>
     </w:p>
     <w:p>
@@ -57,14 +207,6 @@
     </w:p>
     <w:p>
       <w:pPr>
-        <w:pStyle w:val="Heading2"/>
-      </w:pPr>
-      <w:r>
-        <w:t>Overview</w:t>
-      </w:r>
-    </w:p>
-    <w:p>
-      <w:pPr>
         <w:pStyle w:val="NormalWeb"/>
         <w:spacing w:before="0" w:beforeAutospacing="0" w:after="0" w:afterAutospacing="0"/>
         <w:rPr>
@@ -79,7 +221,7 @@
           <w:sz w:val="22"/>
           <w:szCs w:val="22"/>
         </w:rPr>
-        <w:t>The system has two components, a MySQL data store and MS Access based user interface. It is designed so that the data is stored in a shared MySQL database in the cloud. Either a dedicated cloud site like Azure or your web hosting server. A Microsoft Access front end is what the users work with and is distributed to the different roles of the yacht club like Secretary, Treasurer and Dock Master. Many people have MS Access via Office 365, or a free (no-form editing) version can be downloaded from Microsoft.</w:t>
+        <w:t xml:space="preserve">Some customization of the MS Access file is required – changing the name of the yacht club on reports, changing burgee on reports. Things like that.  </w:t>
       </w:r>
     </w:p>
     <w:p>
@@ -109,7 +251,7 @@
           <w:sz w:val="22"/>
           <w:szCs w:val="22"/>
         </w:rPr>
-        <w:t xml:space="preserve">Some customization of the MS Access file is required – changing the name of the yacht club on reports, changing burgee on reports. Things like that.  </w:t>
+        <w:t>The Billing and System of Record database has 4 tasks for setting up.</w:t>
       </w:r>
     </w:p>
     <w:p>
@@ -122,6 +264,14 @@
           <w:szCs w:val="22"/>
         </w:rPr>
       </w:pPr>
+      <w:r>
+        <w:rPr>
+          <w:rFonts w:ascii="Calibri" w:hAnsi="Calibri" w:cs="Calibri"/>
+          <w:sz w:val="22"/>
+          <w:szCs w:val="22"/>
+        </w:rPr>
+        <w:t> </w:t>
+      </w:r>
     </w:p>
     <w:p>
       <w:pPr>
@@ -136,10 +286,38 @@
       <w:r>
         <w:rPr>
           <w:rFonts w:ascii="Calibri" w:hAnsi="Calibri" w:cs="Calibri"/>
-          <w:sz w:val="22"/>
-          <w:szCs w:val="22"/>
-        </w:rPr>
-        <w:t>The Billing and System of Record database has 4 tasks for setting up.</w:t>
+          <w:b/>
+          <w:bCs/>
+          <w:i/>
+          <w:iCs/>
+          <w:sz w:val="22"/>
+          <w:szCs w:val="22"/>
+        </w:rPr>
+        <w:t>Note on Windows Bittiness</w:t>
+      </w:r>
+      <w:r>
+        <w:rPr>
+          <w:rFonts w:ascii="Calibri" w:hAnsi="Calibri" w:cs="Calibri"/>
+          <w:sz w:val="22"/>
+          <w:szCs w:val="22"/>
+        </w:rPr>
+        <w:t xml:space="preserve"> – Windows comes in two different versions 32 and 64 bit. Most people have 64 bit. You can check by right clicking on the Start button and brin</w:t>
+      </w:r>
+      <w:r>
+        <w:rPr>
+          <w:rFonts w:ascii="Calibri" w:hAnsi="Calibri" w:cs="Calibri"/>
+          <w:sz w:val="22"/>
+          <w:szCs w:val="22"/>
+        </w:rPr>
+        <w:t>g</w:t>
+      </w:r>
+      <w:r>
+        <w:rPr>
+          <w:rFonts w:ascii="Calibri" w:hAnsi="Calibri" w:cs="Calibri"/>
+          <w:sz w:val="22"/>
+          <w:szCs w:val="22"/>
+        </w:rPr>
+        <w:t>ing up System.  Look for System Type and it will say 64 (or 32)-bit operating system. The instructions below assume 64 bit. But if you have 32, you will need to download the 32 bit version of the ODBC driver and MS Access.</w:t>
       </w:r>
     </w:p>
     <w:p>
@@ -152,59 +330,55 @@
           <w:szCs w:val="22"/>
         </w:rPr>
       </w:pPr>
-      <w:r>
-        <w:rPr>
-          <w:rFonts w:ascii="Calibri" w:hAnsi="Calibri" w:cs="Calibri"/>
-          <w:sz w:val="22"/>
-          <w:szCs w:val="22"/>
-        </w:rPr>
-        <w:t> </w:t>
-      </w:r>
-    </w:p>
-    <w:p>
-      <w:pPr>
-        <w:pStyle w:val="NormalWeb"/>
-        <w:spacing w:before="0" w:beforeAutospacing="0" w:after="0" w:afterAutospacing="0"/>
-        <w:rPr>
-          <w:rFonts w:ascii="Calibri" w:hAnsi="Calibri" w:cs="Calibri"/>
-          <w:sz w:val="22"/>
-          <w:szCs w:val="22"/>
-        </w:rPr>
-      </w:pPr>
-      <w:r>
-        <w:rPr>
-          <w:rFonts w:ascii="Calibri" w:hAnsi="Calibri" w:cs="Calibri"/>
-          <w:sz w:val="22"/>
-          <w:szCs w:val="22"/>
-        </w:rPr>
-        <w:t>Note on Windows Bittiness – Windows comes in two different versions 32 and 64 bit. Most people have 64 bit. You can check by right clicking on the Start button and brining up System.  Look for System Type and it will say 64 (or 32)-bit operating system. The instructions below assume 64 bit. But if you have 32, you will need to download the 32 bit version of the ODBC driver and MS Access.</w:t>
-      </w:r>
-    </w:p>
-    <w:p>
-      <w:pPr>
-        <w:pStyle w:val="NormalWeb"/>
-        <w:spacing w:before="0" w:beforeAutospacing="0" w:after="0" w:afterAutospacing="0"/>
-        <w:rPr>
-          <w:rFonts w:ascii="Calibri" w:hAnsi="Calibri" w:cs="Calibri"/>
-          <w:sz w:val="22"/>
-          <w:szCs w:val="22"/>
-        </w:rPr>
-      </w:pPr>
     </w:p>
     <w:p>
       <w:pPr>
         <w:pStyle w:val="Heading2"/>
-      </w:pPr>
-      <w:r>
+        <w:numPr>
+          <w:ilvl w:val="0"/>
+          <w:numId w:val="1"/>
+        </w:numPr>
+        <w:rPr>
+          <w:b/>
+          <w:bCs/>
+          <w:sz w:val="28"/>
+          <w:szCs w:val="28"/>
+        </w:rPr>
+      </w:pPr>
+      <w:r>
+        <w:rPr>
+          <w:b/>
+          <w:bCs/>
+          <w:sz w:val="28"/>
+          <w:szCs w:val="28"/>
+        </w:rPr>
         <w:t xml:space="preserve">Get the </w:t>
       </w:r>
       <w:r>
+        <w:rPr>
+          <w:b/>
+          <w:bCs/>
+          <w:sz w:val="28"/>
+          <w:szCs w:val="28"/>
+        </w:rPr>
         <w:t>D</w:t>
       </w:r>
       <w:r>
+        <w:rPr>
+          <w:b/>
+          <w:bCs/>
+          <w:sz w:val="28"/>
+          <w:szCs w:val="28"/>
+        </w:rPr>
         <w:t>atabase</w:t>
       </w:r>
       <w:r>
+        <w:rPr>
+          <w:b/>
+          <w:bCs/>
+          <w:sz w:val="28"/>
+          <w:szCs w:val="28"/>
+        </w:rPr>
         <w:t xml:space="preserve"> from GitHub</w:t>
       </w:r>
     </w:p>
@@ -212,7 +386,7 @@
       <w:pPr>
         <w:pStyle w:val="NormalWeb"/>
         <w:numPr>
-          <w:ilvl w:val="0"/>
+          <w:ilvl w:val="1"/>
           <w:numId w:val="1"/>
         </w:numPr>
         <w:spacing w:before="0" w:beforeAutospacing="0" w:after="0" w:afterAutospacing="0"/>
@@ -246,7 +420,7 @@
       <w:pPr>
         <w:pStyle w:val="NormalWeb"/>
         <w:numPr>
-          <w:ilvl w:val="0"/>
+          <w:ilvl w:val="1"/>
           <w:numId w:val="1"/>
         </w:numPr>
         <w:spacing w:before="0" w:beforeAutospacing="0" w:after="0" w:afterAutospacing="0"/>
@@ -268,24 +442,234 @@
     <w:p>
       <w:pPr>
         <w:pStyle w:val="NormalWeb"/>
+        <w:numPr>
+          <w:ilvl w:val="1"/>
+          <w:numId w:val="1"/>
+        </w:numPr>
+        <w:spacing w:before="0" w:beforeAutospacing="0" w:after="0" w:afterAutospacing="0"/>
+        <w:rPr>
+          <w:rFonts w:ascii="Calibri" w:hAnsi="Calibri" w:cs="Calibri"/>
+          <w:sz w:val="22"/>
+          <w:szCs w:val="22"/>
+        </w:rPr>
+      </w:pPr>
+      <w:r>
+        <w:rPr>
+          <w:rFonts w:ascii="Calibri" w:hAnsi="Calibri" w:cs="Calibri"/>
+          <w:sz w:val="22"/>
+          <w:szCs w:val="22"/>
+        </w:rPr>
+        <w:t xml:space="preserve">Click on </w:t>
+      </w:r>
+      <w:r>
+        <w:rPr>
+          <w:rFonts w:ascii="Calibri" w:hAnsi="Calibri" w:cs="Calibri"/>
+          <w:sz w:val="22"/>
+          <w:szCs w:val="22"/>
+        </w:rPr>
+        <w:t>the link</w:t>
+      </w:r>
+    </w:p>
+    <w:p>
+      <w:pPr>
+        <w:pStyle w:val="NormalWeb"/>
+        <w:numPr>
+          <w:ilvl w:val="1"/>
+          <w:numId w:val="1"/>
+        </w:numPr>
+        <w:spacing w:before="0" w:beforeAutospacing="0" w:after="0" w:afterAutospacing="0"/>
+        <w:rPr>
+          <w:rFonts w:ascii="Calibri" w:hAnsi="Calibri" w:cs="Calibri"/>
+          <w:sz w:val="22"/>
+          <w:szCs w:val="22"/>
+        </w:rPr>
+      </w:pPr>
+      <w:r>
+        <w:rPr>
+          <w:rFonts w:ascii="Calibri" w:hAnsi="Calibri" w:cs="Calibri"/>
+          <w:sz w:val="22"/>
+          <w:szCs w:val="22"/>
+        </w:rPr>
+        <w:t xml:space="preserve">It will say it cannot display the file. </w:t>
+      </w:r>
+    </w:p>
+    <w:p>
+      <w:pPr>
+        <w:pStyle w:val="NormalWeb"/>
+        <w:numPr>
+          <w:ilvl w:val="1"/>
+          <w:numId w:val="1"/>
+        </w:numPr>
+        <w:spacing w:before="0" w:beforeAutospacing="0" w:after="0" w:afterAutospacing="0"/>
+        <w:rPr>
+          <w:rFonts w:ascii="Calibri" w:hAnsi="Calibri" w:cs="Calibri"/>
+          <w:sz w:val="22"/>
+          <w:szCs w:val="22"/>
+        </w:rPr>
+      </w:pPr>
+      <w:r>
+        <w:rPr>
+          <w:rFonts w:ascii="Calibri" w:hAnsi="Calibri" w:cs="Calibri"/>
+          <w:sz w:val="22"/>
+          <w:szCs w:val="22"/>
+        </w:rPr>
+        <w:t>Above the message on the right</w:t>
+      </w:r>
+      <w:r>
+        <w:rPr>
+          <w:rFonts w:ascii="Calibri" w:hAnsi="Calibri" w:cs="Calibri"/>
+          <w:sz w:val="22"/>
+          <w:szCs w:val="22"/>
+        </w:rPr>
+        <w:t>,</w:t>
+      </w:r>
+      <w:r>
+        <w:rPr>
+          <w:rFonts w:ascii="Calibri" w:hAnsi="Calibri" w:cs="Calibri"/>
+          <w:sz w:val="22"/>
+          <w:szCs w:val="22"/>
+        </w:rPr>
+        <w:t xml:space="preserve"> is a </w:t>
+      </w:r>
+      <w:r>
+        <w:rPr>
+          <w:rFonts w:ascii="Calibri" w:hAnsi="Calibri" w:cs="Calibri"/>
+          <w:sz w:val="22"/>
+          <w:szCs w:val="22"/>
+        </w:rPr>
+        <w:t>button called</w:t>
+      </w:r>
+      <w:r>
+        <w:rPr>
+          <w:rFonts w:ascii="Calibri" w:hAnsi="Calibri" w:cs="Calibri"/>
+          <w:sz w:val="22"/>
+          <w:szCs w:val="22"/>
+        </w:rPr>
+        <w:t xml:space="preserve"> </w:t>
+      </w:r>
+      <w:r>
+        <w:rPr>
+          <w:rFonts w:ascii="Calibri" w:hAnsi="Calibri" w:cs="Calibri"/>
+          <w:i/>
+          <w:iCs/>
+          <w:sz w:val="22"/>
+          <w:szCs w:val="22"/>
+        </w:rPr>
+        <w:t>Download</w:t>
+      </w:r>
+      <w:r>
+        <w:rPr>
+          <w:rFonts w:ascii="Calibri" w:hAnsi="Calibri" w:cs="Calibri"/>
+          <w:sz w:val="22"/>
+          <w:szCs w:val="22"/>
+        </w:rPr>
+        <w:t xml:space="preserve"> – </w:t>
+      </w:r>
+      <w:r>
+        <w:rPr>
+          <w:rFonts w:ascii="Calibri" w:hAnsi="Calibri" w:cs="Calibri"/>
+          <w:sz w:val="22"/>
+          <w:szCs w:val="22"/>
+        </w:rPr>
+        <w:t>Click</w:t>
+      </w:r>
+      <w:r>
+        <w:rPr>
+          <w:rFonts w:ascii="Calibri" w:hAnsi="Calibri" w:cs="Calibri"/>
+          <w:sz w:val="22"/>
+          <w:szCs w:val="22"/>
+        </w:rPr>
+        <w:t xml:space="preserve"> it and save </w:t>
+      </w:r>
+      <w:r>
+        <w:rPr>
+          <w:rFonts w:ascii="Calibri" w:hAnsi="Calibri" w:cs="Calibri"/>
+          <w:sz w:val="22"/>
+          <w:szCs w:val="22"/>
+        </w:rPr>
+        <w:t xml:space="preserve">file </w:t>
+      </w:r>
+      <w:r>
+        <w:rPr>
+          <w:rFonts w:ascii="Calibri" w:hAnsi="Calibri" w:cs="Calibri"/>
+          <w:sz w:val="22"/>
+          <w:szCs w:val="22"/>
+        </w:rPr>
+        <w:t>to your local machine.</w:t>
+      </w:r>
+      <w:r>
+        <w:rPr>
+          <w:rFonts w:ascii="Calibri" w:hAnsi="Calibri" w:cs="Calibri"/>
+          <w:sz w:val="22"/>
+          <w:szCs w:val="22"/>
+        </w:rPr>
+        <w:t xml:space="preserve">  </w:t>
+      </w:r>
+    </w:p>
+    <w:p>
+      <w:pPr>
+        <w:pStyle w:val="NormalWeb"/>
+        <w:numPr>
+          <w:ilvl w:val="2"/>
+          <w:numId w:val="1"/>
+        </w:numPr>
+        <w:spacing w:before="0" w:beforeAutospacing="0" w:after="0" w:afterAutospacing="0"/>
+        <w:rPr>
+          <w:rFonts w:ascii="Calibri" w:hAnsi="Calibri" w:cs="Calibri"/>
+          <w:sz w:val="22"/>
+          <w:szCs w:val="22"/>
+        </w:rPr>
+      </w:pPr>
+      <w:r>
+        <w:rPr>
+          <w:rFonts w:ascii="Calibri" w:hAnsi="Calibri" w:cs="Calibri"/>
+          <w:sz w:val="22"/>
+          <w:szCs w:val="22"/>
+        </w:rPr>
+        <w:t>Note, it will download the file to your download folder- please move to file to someplace you will remember, for example in another Folder or your Desktop.</w:t>
+      </w:r>
+    </w:p>
+    <w:p>
+      <w:pPr>
+        <w:pStyle w:val="NormalWeb"/>
+        <w:spacing w:before="0" w:beforeAutospacing="0" w:after="0" w:afterAutospacing="0"/>
+        <w:rPr>
+          <w:rFonts w:ascii="Calibri" w:hAnsi="Calibri" w:cs="Calibri"/>
+          <w:sz w:val="22"/>
+          <w:szCs w:val="22"/>
+        </w:rPr>
+      </w:pPr>
+      <w:r>
+        <w:rPr>
+          <w:rFonts w:ascii="Calibri" w:hAnsi="Calibri" w:cs="Calibri"/>
+          <w:sz w:val="22"/>
+          <w:szCs w:val="22"/>
+        </w:rPr>
+        <w:t> </w:t>
+      </w:r>
+    </w:p>
+    <w:p>
+      <w:pPr>
+        <w:pStyle w:val="Heading2"/>
         <w:numPr>
           <w:ilvl w:val="0"/>
           <w:numId w:val="1"/>
         </w:numPr>
-        <w:spacing w:before="0" w:beforeAutospacing="0" w:after="0" w:afterAutospacing="0"/>
-        <w:rPr>
-          <w:rFonts w:ascii="Calibri" w:hAnsi="Calibri" w:cs="Calibri"/>
-          <w:sz w:val="22"/>
-          <w:szCs w:val="22"/>
-        </w:rPr>
-      </w:pPr>
-      <w:r>
-        <w:rPr>
-          <w:rFonts w:ascii="Calibri" w:hAnsi="Calibri" w:cs="Calibri"/>
-          <w:sz w:val="22"/>
-          <w:szCs w:val="22"/>
-        </w:rPr>
-        <w:t>Open the link</w:t>
+        <w:rPr>
+          <w:b/>
+          <w:bCs/>
+          <w:sz w:val="28"/>
+          <w:szCs w:val="28"/>
+        </w:rPr>
+      </w:pPr>
+      <w:r>
+        <w:rPr>
+          <w:b/>
+          <w:bCs/>
+          <w:sz w:val="28"/>
+          <w:szCs w:val="28"/>
+        </w:rPr>
+        <w:t>Get MySQL ODBC connector</w:t>
       </w:r>
     </w:p>
     <w:p>
@@ -293,22 +677,47 @@
         <w:pStyle w:val="NormalWeb"/>
         <w:numPr>
           <w:ilvl w:val="0"/>
-          <w:numId w:val="1"/>
+          <w:numId w:val="5"/>
         </w:numPr>
         <w:spacing w:before="0" w:beforeAutospacing="0" w:after="0" w:afterAutospacing="0"/>
-        <w:rPr>
-          <w:rFonts w:ascii="Calibri" w:hAnsi="Calibri" w:cs="Calibri"/>
-          <w:sz w:val="22"/>
-          <w:szCs w:val="22"/>
-        </w:rPr>
-      </w:pPr>
-      <w:r>
-        <w:rPr>
-          <w:rFonts w:ascii="Calibri" w:hAnsi="Calibri" w:cs="Calibri"/>
-          <w:sz w:val="22"/>
-          <w:szCs w:val="22"/>
-        </w:rPr>
-        <w:t xml:space="preserve">It will say it cannot display the file. </w:t>
+        <w:ind w:left="1080"/>
+        <w:rPr>
+          <w:rFonts w:ascii="Calibri" w:hAnsi="Calibri" w:cs="Calibri"/>
+          <w:sz w:val="22"/>
+          <w:szCs w:val="22"/>
+        </w:rPr>
+      </w:pPr>
+      <w:r>
+        <w:rPr>
+          <w:rFonts w:ascii="Calibri" w:hAnsi="Calibri" w:cs="Calibri"/>
+          <w:sz w:val="22"/>
+          <w:szCs w:val="22"/>
+        </w:rPr>
+        <w:t>Getting</w:t>
+      </w:r>
+      <w:r>
+        <w:rPr>
+          <w:rFonts w:ascii="Calibri" w:hAnsi="Calibri" w:cs="Calibri"/>
+          <w:sz w:val="22"/>
+          <w:szCs w:val="22"/>
+        </w:rPr>
+        <w:t>(download)</w:t>
+      </w:r>
+      <w:r>
+        <w:rPr>
+          <w:rFonts w:ascii="Calibri" w:hAnsi="Calibri" w:cs="Calibri"/>
+          <w:sz w:val="22"/>
+          <w:szCs w:val="22"/>
+        </w:rPr>
+        <w:t xml:space="preserve"> the free ODBC connector </w:t>
+      </w:r>
+      <w:r>
+        <w:rPr>
+          <w:rFonts w:ascii="Calibri" w:hAnsi="Calibri" w:cs="Calibri"/>
+          <w:sz w:val="22"/>
+          <w:szCs w:val="22"/>
+        </w:rPr>
+        <w:t>via this website:</w:t>
       </w:r>
     </w:p>
     <w:p>
@@ -316,116 +725,10 @@
         <w:pStyle w:val="NormalWeb"/>
         <w:numPr>
           <w:ilvl w:val="0"/>
-          <w:numId w:val="1"/>
+          <w:numId w:val="5"/>
         </w:numPr>
         <w:spacing w:before="0" w:beforeAutospacing="0" w:after="0" w:afterAutospacing="0"/>
-        <w:rPr>
-          <w:rFonts w:ascii="Calibri" w:hAnsi="Calibri" w:cs="Calibri"/>
-          <w:sz w:val="22"/>
-          <w:szCs w:val="22"/>
-        </w:rPr>
-      </w:pPr>
-      <w:r>
-        <w:rPr>
-          <w:rFonts w:ascii="Calibri" w:hAnsi="Calibri" w:cs="Calibri"/>
-          <w:sz w:val="22"/>
-          <w:szCs w:val="22"/>
-        </w:rPr>
-        <w:t xml:space="preserve">Above the message on the right is a </w:t>
-      </w:r>
-      <w:r>
-        <w:rPr>
-          <w:rFonts w:ascii="Calibri" w:hAnsi="Calibri" w:cs="Calibri"/>
-          <w:sz w:val="22"/>
-          <w:szCs w:val="22"/>
-        </w:rPr>
-        <w:t>button called</w:t>
-      </w:r>
-      <w:r>
-        <w:rPr>
-          <w:rFonts w:ascii="Calibri" w:hAnsi="Calibri" w:cs="Calibri"/>
-          <w:sz w:val="22"/>
-          <w:szCs w:val="22"/>
-        </w:rPr>
-        <w:t xml:space="preserve"> </w:t>
-      </w:r>
-      <w:r>
-        <w:rPr>
-          <w:rFonts w:ascii="Calibri" w:hAnsi="Calibri" w:cs="Calibri"/>
-          <w:i/>
-          <w:iCs/>
-          <w:sz w:val="22"/>
-          <w:szCs w:val="22"/>
-        </w:rPr>
-        <w:t>Download</w:t>
-      </w:r>
-      <w:r>
-        <w:rPr>
-          <w:rFonts w:ascii="Calibri" w:hAnsi="Calibri" w:cs="Calibri"/>
-          <w:sz w:val="22"/>
-          <w:szCs w:val="22"/>
-        </w:rPr>
-        <w:t xml:space="preserve"> – push it and save to your local machine.</w:t>
-      </w:r>
-    </w:p>
-    <w:p>
-      <w:pPr>
-        <w:pStyle w:val="NormalWeb"/>
-        <w:spacing w:before="0" w:beforeAutospacing="0" w:after="0" w:afterAutospacing="0"/>
-        <w:rPr>
-          <w:rFonts w:ascii="Calibri" w:hAnsi="Calibri" w:cs="Calibri"/>
-          <w:sz w:val="22"/>
-          <w:szCs w:val="22"/>
-        </w:rPr>
-      </w:pPr>
-      <w:r>
-        <w:rPr>
-          <w:rFonts w:ascii="Calibri" w:hAnsi="Calibri" w:cs="Calibri"/>
-          <w:sz w:val="22"/>
-          <w:szCs w:val="22"/>
-        </w:rPr>
-        <w:t> </w:t>
-      </w:r>
-    </w:p>
-    <w:p>
-      <w:pPr>
-        <w:pStyle w:val="Heading2"/>
-      </w:pPr>
-      <w:r>
-        <w:t>Get MySQL ODBC connector</w:t>
-      </w:r>
-    </w:p>
-    <w:p>
-      <w:pPr>
-        <w:pStyle w:val="NormalWeb"/>
-        <w:spacing w:before="0" w:beforeAutospacing="0" w:after="0" w:afterAutospacing="0"/>
-        <w:rPr>
-          <w:rFonts w:ascii="Calibri" w:hAnsi="Calibri" w:cs="Calibri"/>
-          <w:sz w:val="22"/>
-          <w:szCs w:val="22"/>
-        </w:rPr>
-      </w:pPr>
-      <w:r>
-        <w:rPr>
-          <w:rFonts w:ascii="Calibri" w:hAnsi="Calibri" w:cs="Calibri"/>
-          <w:sz w:val="22"/>
-          <w:szCs w:val="22"/>
-        </w:rPr>
-        <w:t xml:space="preserve">Getting the free ODBC connector is a </w:t>
-      </w:r>
-      <w:r>
-        <w:rPr>
-          <w:rFonts w:ascii="Calibri" w:hAnsi="Calibri" w:cs="Calibri"/>
-          <w:sz w:val="22"/>
-          <w:szCs w:val="22"/>
-        </w:rPr>
-        <w:t>done via this website:</w:t>
-      </w:r>
-    </w:p>
-    <w:p>
-      <w:pPr>
-        <w:pStyle w:val="NormalWeb"/>
-        <w:spacing w:before="0" w:beforeAutospacing="0" w:after="0" w:afterAutospacing="0"/>
+        <w:ind w:left="1080"/>
         <w:rPr>
           <w:rFonts w:asciiTheme="minorHAnsi" w:hAnsiTheme="minorHAnsi" w:cstheme="minorHAnsi"/>
           <w:sz w:val="22"/>
@@ -436,32 +739,55 @@
         <w:r>
           <w:rPr>
             <w:rStyle w:val="Hyperlink"/>
-            <w:rFonts w:asciiTheme="minorHAnsi" w:hAnsiTheme="minorHAnsi" w:cstheme="minorHAnsi"/>
-            <w:sz w:val="22"/>
-            <w:szCs w:val="22"/>
           </w:rPr>
-          <w:t>MySQL :: Download Connector/ODBC</w:t>
+          <w:t>MySQL :: Download MySQL Installer</w:t>
         </w:r>
       </w:hyperlink>
       <w:r>
-        <w:rPr>
-          <w:rFonts w:asciiTheme="minorHAnsi" w:hAnsiTheme="minorHAnsi" w:cstheme="minorHAnsi"/>
-          <w:sz w:val="22"/>
-          <w:szCs w:val="22"/>
-        </w:rPr>
-        <w:t xml:space="preserve"> (https://dev.mysql.com/downloads/connector/odbc/)</w:t>
+        <w:t xml:space="preserve"> (</w:t>
+      </w:r>
+      <w:r>
+        <w:t>https://dev.mysql.com/downloads/installer/</w:t>
+      </w:r>
+      <w:r>
+        <w:t>)</w:t>
       </w:r>
     </w:p>
     <w:p>
       <w:pPr>
         <w:pStyle w:val="NormalWeb"/>
         <w:spacing w:before="0" w:beforeAutospacing="0" w:after="0" w:afterAutospacing="0"/>
-        <w:rPr>
-          <w:rFonts w:ascii="Calibri" w:hAnsi="Calibri" w:cs="Calibri"/>
-          <w:sz w:val="22"/>
-          <w:szCs w:val="22"/>
-        </w:rPr>
-      </w:pPr>
+        <w:ind w:left="360"/>
+        <w:rPr>
+          <w:rFonts w:ascii="Calibri" w:hAnsi="Calibri" w:cs="Calibri"/>
+          <w:sz w:val="22"/>
+          <w:szCs w:val="22"/>
+        </w:rPr>
+      </w:pPr>
+    </w:p>
+    <w:p>
+      <w:pPr>
+        <w:pStyle w:val="NormalWeb"/>
+        <w:numPr>
+          <w:ilvl w:val="0"/>
+          <w:numId w:val="5"/>
+        </w:numPr>
+        <w:spacing w:before="0" w:beforeAutospacing="0" w:after="0" w:afterAutospacing="0"/>
+        <w:ind w:left="1080"/>
+        <w:rPr>
+          <w:rFonts w:ascii="Calibri" w:hAnsi="Calibri" w:cs="Calibri"/>
+          <w:sz w:val="22"/>
+          <w:szCs w:val="22"/>
+        </w:rPr>
+      </w:pPr>
+      <w:r>
+        <w:rPr>
+          <w:rFonts w:ascii="Calibri" w:hAnsi="Calibri" w:cs="Calibri"/>
+          <w:sz w:val="22"/>
+          <w:szCs w:val="22"/>
+        </w:rPr>
+        <w:t xml:space="preserve">Select the latest version for your version of Windows, you typically want the MSI version. </w:t>
+      </w:r>
     </w:p>
     <w:p>
       <w:pPr>
@@ -479,7 +805,7 @@
           <w:sz w:val="22"/>
           <w:szCs w:val="22"/>
         </w:rPr>
-        <w:t xml:space="preserve">Select the latest version for your version of Windows, you typically want the MSI version. </w:t>
+        <w:t> </w:t>
       </w:r>
     </w:p>
     <w:p>
@@ -492,26 +818,153 @@
           <w:szCs w:val="22"/>
         </w:rPr>
       </w:pPr>
-      <w:r>
-        <w:rPr>
-          <w:rFonts w:ascii="Calibri" w:hAnsi="Calibri" w:cs="Calibri"/>
-          <w:sz w:val="22"/>
-          <w:szCs w:val="22"/>
-        </w:rPr>
-        <w:t> </w:t>
-      </w:r>
-      <w:r>
-        <w:rPr>
-          <w:rFonts w:ascii="Calibri" w:hAnsi="Calibri" w:cs="Calibri"/>
+    </w:p>
+    <w:p>
+      <w:pPr>
+        <w:pStyle w:val="NormalWeb"/>
+        <w:spacing w:before="0" w:beforeAutospacing="0" w:after="0" w:afterAutospacing="0"/>
+        <w:rPr>
+          <w:rFonts w:ascii="Calibri" w:hAnsi="Calibri" w:cs="Calibri"/>
+          <w:sz w:val="22"/>
+          <w:szCs w:val="22"/>
+        </w:rPr>
+      </w:pPr>
+    </w:p>
+    <w:p>
+      <w:pPr>
+        <w:pStyle w:val="NormalWeb"/>
+        <w:numPr>
+          <w:ilvl w:val="0"/>
+          <w:numId w:val="5"/>
+        </w:numPr>
+        <w:spacing w:before="0" w:beforeAutospacing="0" w:after="0" w:afterAutospacing="0"/>
+        <w:rPr>
+          <w:rFonts w:ascii="Calibri" w:hAnsi="Calibri" w:cs="Calibri"/>
+          <w:sz w:val="22"/>
+          <w:szCs w:val="22"/>
+        </w:rPr>
+      </w:pPr>
+      <w:r>
+        <w:rPr>
+          <w:rFonts w:ascii="Calibri" w:hAnsi="Calibri" w:cs="Calibri"/>
+          <w:sz w:val="22"/>
+          <w:szCs w:val="22"/>
+        </w:rPr>
+        <w:lastRenderedPageBreak/>
+        <w:t xml:space="preserve">After downloading, run the installer and </w:t>
+      </w:r>
+      <w:r>
+        <w:rPr>
+          <w:rFonts w:ascii="Calibri" w:hAnsi="Calibri" w:cs="Calibri"/>
+          <w:sz w:val="22"/>
+          <w:szCs w:val="22"/>
+        </w:rPr>
+        <w:t xml:space="preserve">it will install the </w:t>
+      </w:r>
+      <w:r>
+        <w:rPr>
+          <w:rFonts w:ascii="Calibri" w:hAnsi="Calibri" w:cs="Calibri"/>
+          <w:b/>
+          <w:bCs/>
+          <w:sz w:val="22"/>
+          <w:szCs w:val="22"/>
+        </w:rPr>
+        <w:t>MySQL Installer</w:t>
+      </w:r>
+    </w:p>
+    <w:p>
+      <w:pPr>
+        <w:pStyle w:val="NormalWeb"/>
+        <w:numPr>
+          <w:ilvl w:val="0"/>
+          <w:numId w:val="5"/>
+        </w:numPr>
+        <w:spacing w:before="0" w:beforeAutospacing="0" w:after="0" w:afterAutospacing="0"/>
+        <w:rPr>
+          <w:rFonts w:ascii="Calibri" w:hAnsi="Calibri" w:cs="Calibri"/>
+          <w:sz w:val="22"/>
+          <w:szCs w:val="22"/>
+        </w:rPr>
+      </w:pPr>
+      <w:r>
+        <w:rPr>
+          <w:rFonts w:ascii="Calibri" w:hAnsi="Calibri" w:cs="Calibri"/>
+          <w:sz w:val="22"/>
+          <w:szCs w:val="22"/>
+        </w:rPr>
+        <w:t xml:space="preserve">Open the </w:t>
+      </w:r>
+      <w:r>
+        <w:rPr>
+          <w:rFonts w:ascii="Calibri" w:hAnsi="Calibri" w:cs="Calibri"/>
+          <w:sz w:val="22"/>
+          <w:szCs w:val="22"/>
+        </w:rPr>
+        <w:t xml:space="preserve">MySQL </w:t>
+      </w:r>
+      <w:r>
+        <w:rPr>
+          <w:rFonts w:ascii="Calibri" w:hAnsi="Calibri" w:cs="Calibri"/>
+          <w:sz w:val="22"/>
+          <w:szCs w:val="22"/>
+        </w:rPr>
+        <w:t xml:space="preserve">Installer, the Add a product. </w:t>
+      </w:r>
+    </w:p>
+    <w:p>
+      <w:pPr>
+        <w:pStyle w:val="NormalWeb"/>
+        <w:numPr>
+          <w:ilvl w:val="0"/>
+          <w:numId w:val="5"/>
+        </w:numPr>
+        <w:spacing w:before="0" w:beforeAutospacing="0" w:after="0" w:afterAutospacing="0"/>
+        <w:rPr>
+          <w:rFonts w:ascii="Calibri" w:hAnsi="Calibri" w:cs="Calibri"/>
+          <w:sz w:val="22"/>
+          <w:szCs w:val="22"/>
+        </w:rPr>
+      </w:pPr>
+      <w:r>
+        <w:rPr>
+          <w:rFonts w:ascii="Calibri" w:hAnsi="Calibri" w:cs="Calibri"/>
+          <w:sz w:val="22"/>
+          <w:szCs w:val="22"/>
+        </w:rPr>
+        <w:t>Select the latest version of the ODBC connector. 8.0</w:t>
+      </w:r>
+    </w:p>
+    <w:p>
+      <w:pPr>
+        <w:pStyle w:val="NormalWeb"/>
+        <w:numPr>
+          <w:ilvl w:val="0"/>
+          <w:numId w:val="5"/>
+        </w:numPr>
+        <w:spacing w:before="0" w:beforeAutospacing="0" w:after="0" w:afterAutospacing="0"/>
+        <w:rPr>
+          <w:rFonts w:ascii="Calibri" w:hAnsi="Calibri" w:cs="Calibri"/>
+          <w:sz w:val="22"/>
+          <w:szCs w:val="22"/>
+        </w:rPr>
+      </w:pPr>
+      <w:r>
+        <w:rPr>
           <w:noProof/>
-          <w:sz w:val="22"/>
-          <w:szCs w:val="22"/>
         </w:rPr>
         <w:drawing>
-          <wp:inline distT="0" distB="0" distL="0" distR="0" wp14:anchorId="73E394A3" wp14:editId="4363552E">
-            <wp:extent cx="5943600" cy="557530"/>
-            <wp:effectExtent l="0" t="0" r="0" b="0"/>
-            <wp:docPr id="2" name="Picture 2"/>
+          <wp:anchor distT="91440" distB="91440" distL="114300" distR="114300" simplePos="0" relativeHeight="251658240" behindDoc="0" locked="0" layoutInCell="1" allowOverlap="1" wp14:anchorId="52736113" wp14:editId="6168D65E">
+            <wp:simplePos x="0" y="0"/>
+            <wp:positionH relativeFrom="column">
+              <wp:posOffset>457200</wp:posOffset>
+            </wp:positionH>
+            <wp:positionV relativeFrom="paragraph">
+              <wp:posOffset>2540</wp:posOffset>
+            </wp:positionV>
+            <wp:extent cx="5943090" cy="4443984"/>
+            <wp:effectExtent l="0" t="0" r="635" b="0"/>
+            <wp:wrapTopAndBottom/>
+            <wp:docPr id="1" name="Picture 1"/>
             <wp:cNvGraphicFramePr>
               <a:graphicFrameLocks xmlns:a="http://schemas.openxmlformats.org/drawingml/2006/main" noChangeAspect="1"/>
             </wp:cNvGraphicFramePr>
@@ -519,7 +972,7 @@
               <a:graphicData uri="http://schemas.openxmlformats.org/drawingml/2006/picture">
                 <pic:pic xmlns:pic="http://schemas.openxmlformats.org/drawingml/2006/picture">
                   <pic:nvPicPr>
-                    <pic:cNvPr id="2" name="Picture 2"/>
+                    <pic:cNvPr id="1" name=""/>
                     <pic:cNvPicPr/>
                   </pic:nvPicPr>
                   <pic:blipFill>
@@ -537,7 +990,7 @@
                   <pic:spPr>
                     <a:xfrm>
                       <a:off x="0" y="0"/>
-                      <a:ext cx="5943600" cy="557530"/>
+                      <a:ext cx="5943090" cy="4443984"/>
                     </a:xfrm>
                     <a:prstGeom prst="rect">
                       <a:avLst/>
@@ -546,8 +999,97 @@
                 </pic:pic>
               </a:graphicData>
             </a:graphic>
-          </wp:inline>
+            <wp14:sizeRelV relativeFrom="margin">
+              <wp14:pctHeight>0</wp14:pctHeight>
+            </wp14:sizeRelV>
+          </wp:anchor>
         </w:drawing>
+      </w:r>
+      <w:r>
+        <w:rPr>
+          <w:rFonts w:ascii="Calibri" w:hAnsi="Calibri" w:cs="Calibri"/>
+          <w:sz w:val="22"/>
+          <w:szCs w:val="22"/>
+        </w:rPr>
+        <w:t>Select connector and add to the right side. Then Click Next on the bottom.</w:t>
+      </w:r>
+    </w:p>
+    <w:p>
+      <w:pPr>
+        <w:pStyle w:val="NormalWeb"/>
+        <w:numPr>
+          <w:ilvl w:val="0"/>
+          <w:numId w:val="5"/>
+        </w:numPr>
+        <w:spacing w:before="0" w:beforeAutospacing="0" w:after="0" w:afterAutospacing="0"/>
+        <w:rPr>
+          <w:rFonts w:ascii="Calibri" w:hAnsi="Calibri" w:cs="Calibri"/>
+          <w:sz w:val="22"/>
+          <w:szCs w:val="22"/>
+        </w:rPr>
+      </w:pPr>
+      <w:r>
+        <w:rPr>
+          <w:rFonts w:ascii="Calibri" w:hAnsi="Calibri" w:cs="Calibri"/>
+          <w:sz w:val="22"/>
+          <w:szCs w:val="22"/>
+        </w:rPr>
+        <w:t>It will first Download and then you will want to Execute the installation.</w:t>
+      </w:r>
+    </w:p>
+    <w:p>
+      <w:pPr>
+        <w:pStyle w:val="NormalWeb"/>
+        <w:numPr>
+          <w:ilvl w:val="0"/>
+          <w:numId w:val="5"/>
+        </w:numPr>
+        <w:spacing w:before="0" w:beforeAutospacing="0" w:after="0" w:afterAutospacing="0"/>
+        <w:rPr>
+          <w:rFonts w:ascii="Calibri" w:hAnsi="Calibri" w:cs="Calibri"/>
+          <w:sz w:val="22"/>
+          <w:szCs w:val="22"/>
+        </w:rPr>
+      </w:pPr>
+      <w:r>
+        <w:rPr>
+          <w:rFonts w:ascii="Calibri" w:hAnsi="Calibri" w:cs="Calibri"/>
+          <w:sz w:val="22"/>
+          <w:szCs w:val="22"/>
+        </w:rPr>
+        <w:t xml:space="preserve">It will install some pre-requisites as part of </w:t>
+      </w:r>
+      <w:r>
+        <w:rPr>
+          <w:rFonts w:ascii="Calibri" w:hAnsi="Calibri" w:cs="Calibri"/>
+          <w:sz w:val="22"/>
+          <w:szCs w:val="22"/>
+        </w:rPr>
+        <w:t>install</w:t>
+      </w:r>
+      <w:r>
+        <w:rPr>
+          <w:rFonts w:ascii="Calibri" w:hAnsi="Calibri" w:cs="Calibri"/>
+          <w:sz w:val="22"/>
+          <w:szCs w:val="22"/>
+        </w:rPr>
+        <w:t>ing</w:t>
+      </w:r>
+      <w:r>
+        <w:rPr>
+          <w:rFonts w:ascii="Calibri" w:hAnsi="Calibri" w:cs="Calibri"/>
+          <w:sz w:val="22"/>
+          <w:szCs w:val="22"/>
+        </w:rPr>
+        <w:t xml:space="preserve"> the ODBC connector</w:t>
+      </w:r>
+      <w:r>
+        <w:rPr>
+          <w:rFonts w:ascii="Calibri" w:hAnsi="Calibri" w:cs="Calibri"/>
+          <w:sz w:val="22"/>
+          <w:szCs w:val="22"/>
+        </w:rPr>
+        <w:t>.</w:t>
       </w:r>
     </w:p>
     <w:p>
@@ -563,6 +1105,27 @@
     </w:p>
     <w:p>
       <w:pPr>
+        <w:pStyle w:val="Heading2"/>
+        <w:rPr>
+          <w:b/>
+          <w:bCs/>
+          <w:sz w:val="28"/>
+          <w:szCs w:val="28"/>
+        </w:rPr>
+      </w:pPr>
+      <w:r>
+        <w:rPr>
+          <w:b/>
+          <w:bCs/>
+          <w:sz w:val="28"/>
+          <w:szCs w:val="28"/>
+        </w:rPr>
+        <w:t>Optional - Get MS Access (non-editing version)</w:t>
+      </w:r>
+    </w:p>
+    <w:p/>
+    <w:p>
+      <w:pPr>
         <w:pStyle w:val="NormalWeb"/>
         <w:spacing w:before="0" w:beforeAutospacing="0" w:after="0" w:afterAutospacing="0"/>
         <w:rPr>
@@ -571,6 +1134,14 @@
           <w:szCs w:val="22"/>
         </w:rPr>
       </w:pPr>
+      <w:r>
+        <w:rPr>
+          <w:rFonts w:ascii="Calibri" w:hAnsi="Calibri" w:cs="Calibri"/>
+          <w:sz w:val="22"/>
+          <w:szCs w:val="22"/>
+        </w:rPr>
+        <w:t>If you do not have MS Access from Office 365, you can get a free viewer version. The viewer version does not allow you to edit the forms and reports, but it does allow you to view and change the data.</w:t>
+      </w:r>
     </w:p>
     <w:p>
       <w:pPr>
@@ -582,91 +1153,40 @@
           <w:szCs w:val="22"/>
         </w:rPr>
       </w:pPr>
-      <w:r>
-        <w:rPr>
-          <w:rFonts w:ascii="Calibri" w:hAnsi="Calibri" w:cs="Calibri"/>
-          <w:sz w:val="22"/>
-          <w:szCs w:val="22"/>
-        </w:rPr>
-        <w:t>After downloading, run the installer and install the ODBC connector</w:t>
-      </w:r>
-      <w:r>
-        <w:rPr>
-          <w:rFonts w:ascii="Calibri" w:hAnsi="Calibri" w:cs="Calibri"/>
-          <w:sz w:val="22"/>
-          <w:szCs w:val="22"/>
-        </w:rPr>
-        <w:t>.</w:t>
-      </w:r>
     </w:p>
     <w:p>
       <w:pPr>
         <w:pStyle w:val="NormalWeb"/>
         <w:spacing w:before="0" w:beforeAutospacing="0" w:after="0" w:afterAutospacing="0"/>
-        <w:rPr>
-          <w:rFonts w:ascii="Calibri" w:hAnsi="Calibri" w:cs="Calibri"/>
-          <w:sz w:val="22"/>
-          <w:szCs w:val="22"/>
-        </w:rPr>
-      </w:pPr>
-    </w:p>
-    <w:p>
-      <w:pPr>
-        <w:pStyle w:val="Heading2"/>
-      </w:pPr>
-      <w:r>
-        <w:t>Optional - Get MS Access (non-editing version)</w:t>
-      </w:r>
+      </w:pPr>
+      <w:r>
+        <w:rPr>
+          <w:rFonts w:asciiTheme="minorHAnsi" w:hAnsiTheme="minorHAnsi" w:cstheme="minorHAnsi"/>
+          <w:sz w:val="22"/>
+          <w:szCs w:val="22"/>
+        </w:rPr>
+        <w:t xml:space="preserve">Download from: </w:t>
+      </w:r>
+      <w:hyperlink r:id="rId8" w:history="1">
+        <w:r>
+          <w:rPr>
+            <w:rStyle w:val="Hyperlink"/>
+          </w:rPr>
+          <w:t>Download and install Microsoft 365 Access Runtime - Microsoft Support</w:t>
+        </w:r>
+      </w:hyperlink>
     </w:p>
     <w:p>
       <w:pPr>
         <w:pStyle w:val="NormalWeb"/>
         <w:spacing w:before="0" w:beforeAutospacing="0" w:after="0" w:afterAutospacing="0"/>
         <w:rPr>
-          <w:rFonts w:ascii="Calibri" w:hAnsi="Calibri" w:cs="Calibri"/>
-          <w:sz w:val="22"/>
-          <w:szCs w:val="22"/>
-        </w:rPr>
-      </w:pPr>
-      <w:r>
-        <w:rPr>
-          <w:rFonts w:ascii="Calibri" w:hAnsi="Calibri" w:cs="Calibri"/>
-          <w:sz w:val="22"/>
-          <w:szCs w:val="22"/>
-        </w:rPr>
-        <w:t>If you do not have MS Access from Office 365, you can get a free viewer version. The viewer version does not allow you to edit the forms and reports, but it does allow you to view and change the data.</w:t>
-      </w:r>
-    </w:p>
-    <w:p>
-      <w:pPr>
-        <w:pStyle w:val="NormalWeb"/>
-        <w:spacing w:before="0" w:beforeAutospacing="0" w:after="0" w:afterAutospacing="0"/>
-        <w:rPr>
-          <w:rFonts w:ascii="Calibri" w:hAnsi="Calibri" w:cs="Calibri"/>
-          <w:sz w:val="22"/>
-          <w:szCs w:val="22"/>
-        </w:rPr>
-      </w:pPr>
-    </w:p>
-    <w:p>
-      <w:pPr>
-        <w:pStyle w:val="NormalWeb"/>
-        <w:spacing w:before="0" w:beforeAutospacing="0" w:after="0" w:afterAutospacing="0"/>
-        <w:rPr>
           <w:rFonts w:asciiTheme="minorHAnsi" w:hAnsiTheme="minorHAnsi" w:cstheme="minorHAnsi"/>
           <w:sz w:val="22"/>
           <w:szCs w:val="22"/>
         </w:rPr>
       </w:pPr>
-      <w:r>
-        <w:rPr>
-          <w:rFonts w:asciiTheme="minorHAnsi" w:hAnsiTheme="minorHAnsi" w:cstheme="minorHAnsi"/>
-          <w:sz w:val="22"/>
-          <w:szCs w:val="22"/>
-        </w:rPr>
-        <w:t xml:space="preserve">Download from: </w:t>
-      </w:r>
-      <w:hyperlink r:id="rId8" w:history="1">
+      <w:hyperlink r:id="rId9" w:history="1">
         <w:r>
           <w:rPr>
             <w:rStyle w:val="Hyperlink"/>
@@ -674,39 +1194,26 @@
             <w:sz w:val="22"/>
             <w:szCs w:val="22"/>
           </w:rPr>
-          <w:t>Download Microsoft Access 2016 Runtime from Official Microsoft Download Center</w:t>
+          <w:t>https://support.microsoft.com/en-us/office/download-and-install-microsoft-365-access-runtime-185c5a32-8ba9-491e-ac76-91cbe3ea09c9</w:t>
         </w:r>
       </w:hyperlink>
-      <w:r>
-        <w:rPr>
-          <w:rFonts w:asciiTheme="minorHAnsi" w:hAnsiTheme="minorHAnsi" w:cstheme="minorHAnsi"/>
-          <w:sz w:val="22"/>
-          <w:szCs w:val="22"/>
-        </w:rPr>
-        <w:t xml:space="preserve"> (</w:t>
-      </w:r>
-      <w:r>
-        <w:rPr>
-          <w:rFonts w:asciiTheme="minorHAnsi" w:hAnsiTheme="minorHAnsi" w:cstheme="minorHAnsi"/>
-          <w:sz w:val="22"/>
-          <w:szCs w:val="22"/>
-        </w:rPr>
-        <w:t> </w:t>
-      </w:r>
-      <w:r>
-        <w:rPr>
-          <w:rFonts w:asciiTheme="minorHAnsi" w:hAnsiTheme="minorHAnsi" w:cstheme="minorHAnsi"/>
-          <w:sz w:val="22"/>
-          <w:szCs w:val="22"/>
-        </w:rPr>
-        <w:t>https://www.microsoft.com/en-us/download/details.aspx?id=50040)</w:t>
-      </w:r>
     </w:p>
     <w:p>
       <w:pPr>
         <w:pStyle w:val="NormalWeb"/>
         <w:spacing w:before="0" w:beforeAutospacing="0" w:after="0" w:afterAutospacing="0"/>
         <w:rPr>
+          <w:rFonts w:asciiTheme="minorHAnsi" w:hAnsiTheme="minorHAnsi" w:cstheme="minorHAnsi"/>
+          <w:sz w:val="22"/>
+          <w:szCs w:val="22"/>
+        </w:rPr>
+      </w:pPr>
+    </w:p>
+    <w:p>
+      <w:pPr>
+        <w:pStyle w:val="NormalWeb"/>
+        <w:spacing w:before="0" w:beforeAutospacing="0" w:after="0" w:afterAutospacing="0"/>
+        <w:rPr>
           <w:rFonts w:ascii="Calibri" w:hAnsi="Calibri" w:cs="Calibri"/>
           <w:sz w:val="22"/>
           <w:szCs w:val="22"/>
@@ -716,14 +1223,37 @@
     <w:p>
       <w:pPr>
         <w:pStyle w:val="Heading2"/>
-      </w:pPr>
-      <w:r>
+        <w:numPr>
+          <w:ilvl w:val="0"/>
+          <w:numId w:val="1"/>
+        </w:numPr>
+        <w:rPr>
+          <w:b/>
+          <w:bCs/>
+          <w:sz w:val="28"/>
+          <w:szCs w:val="28"/>
+        </w:rPr>
+      </w:pPr>
+      <w:r>
+        <w:rPr>
+          <w:b/>
+          <w:bCs/>
+          <w:sz w:val="28"/>
+          <w:szCs w:val="28"/>
+        </w:rPr>
+        <w:lastRenderedPageBreak/>
         <w:t>Make ODBC Connection</w:t>
       </w:r>
     </w:p>
     <w:p>
-      <w:r>
-        <w:tab/>
+      <w:pPr>
+        <w:pStyle w:val="ListParagraph"/>
+        <w:numPr>
+          <w:ilvl w:val="0"/>
+          <w:numId w:val="7"/>
+        </w:numPr>
+      </w:pPr>
+      <w:r>
         <w:t>See your Web Master for access information</w:t>
       </w:r>
       <w:r>
@@ -731,9 +1261,21 @@
       </w:r>
     </w:p>
     <w:p>
-      <w:r>
-        <w:tab/>
-        <w:t>In windows serach bar, type in ODBC, if you have a 64 bit version of Windows (most people do) select the 64 bit version.</w:t>
+      <w:pPr>
+        <w:pStyle w:val="ListParagraph"/>
+        <w:numPr>
+          <w:ilvl w:val="0"/>
+          <w:numId w:val="7"/>
+        </w:numPr>
+      </w:pPr>
+      <w:r>
+        <w:t xml:space="preserve">In windows </w:t>
+      </w:r>
+      <w:r>
+        <w:t>search</w:t>
+      </w:r>
+      <w:r>
+        <w:t xml:space="preserve"> bar, type in ODBC, if you have a 64 bit version of Windows (most people do) select the 64 bit version.</w:t>
       </w:r>
     </w:p>
     <w:p>
@@ -757,7 +1299,7 @@
                     <pic:cNvPicPr/>
                   </pic:nvPicPr>
                   <pic:blipFill>
-                    <a:blip r:embed="rId9">
+                    <a:blip r:embed="rId10">
                       <a:extLst>
                         <a:ext uri="{28A0092B-C50C-407E-A947-70E740481C1C}">
                           <a14:useLocalDpi xmlns:a14="http://schemas.microsoft.com/office/drawing/2010/main" val="0"/>
@@ -787,11 +1329,33 @@
     <w:p/>
     <w:p/>
     <w:p>
+      <w:pPr>
+        <w:pStyle w:val="ListParagraph"/>
+        <w:numPr>
+          <w:ilvl w:val="0"/>
+          <w:numId w:val="7"/>
+        </w:numPr>
+      </w:pPr>
       <w:r>
         <w:t>Call the Data Source Name “</w:t>
       </w:r>
       <w:r>
-        <w:t>yacht-club-db</w:t>
+        <w:t>Y</w:t>
+      </w:r>
+      <w:r>
+        <w:t>acht</w:t>
+      </w:r>
+      <w:r>
+        <w:t>C</w:t>
+      </w:r>
+      <w:r>
+        <w:t>lub</w:t>
+      </w:r>
+      <w:r>
+        <w:t>D</w:t>
+      </w:r>
+      <w:r>
+        <w:t>b</w:t>
       </w:r>
       <w:r>
         <w:t>”</w:t>
@@ -801,8 +1365,18 @@
       </w:r>
     </w:p>
     <w:p>
-      <w:r>
-        <w:t>You will need from your site administrator:</w:t>
+      <w:pPr>
+        <w:pStyle w:val="ListParagraph"/>
+        <w:numPr>
+          <w:ilvl w:val="0"/>
+          <w:numId w:val="7"/>
+        </w:numPr>
+      </w:pPr>
+      <w:r>
+        <w:t>You will need from your site administrator</w:t>
+      </w:r>
+      <w:r>
+        <w:t xml:space="preserve"> the following information:</w:t>
       </w:r>
     </w:p>
     <w:p>
@@ -853,22 +1427,21 @@
         </w:numPr>
       </w:pPr>
       <w:r>
+        <w:t>Database name</w:t>
+      </w:r>
+    </w:p>
+    <w:p/>
+    <w:p>
+      <w:r>
+        <w:rPr>
+          <w:noProof/>
+        </w:rPr>
         <w:lastRenderedPageBreak/>
-        <w:t>Database name</w:t>
-      </w:r>
-    </w:p>
-    <w:p/>
-    <w:p/>
-    <w:p>
-      <w:r>
-        <w:rPr>
-          <w:noProof/>
-        </w:rPr>
         <w:drawing>
-          <wp:inline distT="0" distB="0" distL="0" distR="0" wp14:anchorId="6A441CF4" wp14:editId="6202B392">
-            <wp:extent cx="5426015" cy="4726894"/>
-            <wp:effectExtent l="0" t="0" r="3810" b="0"/>
-            <wp:docPr id="4" name="Picture 4"/>
+          <wp:inline distT="0" distB="0" distL="0" distR="0" wp14:anchorId="38B0701F" wp14:editId="26E3C150">
+            <wp:extent cx="5487166" cy="3991532"/>
+            <wp:effectExtent l="0" t="0" r="0" b="9525"/>
+            <wp:docPr id="5" name="Picture 5"/>
             <wp:cNvGraphicFramePr>
               <a:graphicFrameLocks xmlns:a="http://schemas.openxmlformats.org/drawingml/2006/main" noChangeAspect="1"/>
             </wp:cNvGraphicFramePr>
@@ -876,11 +1449,11 @@
               <a:graphicData uri="http://schemas.openxmlformats.org/drawingml/2006/picture">
                 <pic:pic xmlns:pic="http://schemas.openxmlformats.org/drawingml/2006/picture">
                   <pic:nvPicPr>
-                    <pic:cNvPr id="4" name="Picture 4"/>
+                    <pic:cNvPr id="5" name="Picture 5"/>
                     <pic:cNvPicPr/>
                   </pic:nvPicPr>
                   <pic:blipFill>
-                    <a:blip r:embed="rId10">
+                    <a:blip r:embed="rId11">
                       <a:extLst>
                         <a:ext uri="{28A0092B-C50C-407E-A947-70E740481C1C}">
                           <a14:useLocalDpi xmlns:a14="http://schemas.microsoft.com/office/drawing/2010/main" val="0"/>
@@ -894,7 +1467,7 @@
                   <pic:spPr>
                     <a:xfrm>
                       <a:off x="0" y="0"/>
-                      <a:ext cx="5431097" cy="4731322"/>
+                      <a:ext cx="5487166" cy="3991532"/>
                     </a:xfrm>
                     <a:prstGeom prst="rect">
                       <a:avLst/>
@@ -908,39 +1481,202 @@
       </w:r>
     </w:p>
     <w:p>
+      <w:pPr>
+        <w:pStyle w:val="ListParagraph"/>
+        <w:numPr>
+          <w:ilvl w:val="0"/>
+          <w:numId w:val="7"/>
+        </w:numPr>
+      </w:pPr>
       <w:r>
         <w:t>Note when testing I did get an error saying “string truncated” I was able to ignore without a problem.</w:t>
       </w:r>
     </w:p>
     <w:p>
+      <w:pPr>
+        <w:pStyle w:val="ListParagraph"/>
+        <w:numPr>
+          <w:ilvl w:val="0"/>
+          <w:numId w:val="7"/>
+        </w:numPr>
+      </w:pPr>
       <w:r>
         <w:t>Click OK and you are all set.</w:t>
       </w:r>
     </w:p>
-    <w:p>
-      <w:pPr>
-        <w:pStyle w:val="Heading1"/>
-      </w:pPr>
-      <w:r>
+    <w:p/>
+    <w:p/>
+    <w:p>
+      <w:pPr>
+        <w:pStyle w:val="Heading2"/>
+        <w:numPr>
+          <w:ilvl w:val="0"/>
+          <w:numId w:val="1"/>
+        </w:numPr>
+        <w:rPr>
+          <w:b/>
+          <w:bCs/>
+          <w:sz w:val="28"/>
+          <w:szCs w:val="28"/>
+        </w:rPr>
+      </w:pPr>
+      <w:r>
+        <w:rPr>
+          <w:b/>
+          <w:bCs/>
+          <w:sz w:val="28"/>
+          <w:szCs w:val="28"/>
+        </w:rPr>
         <w:t>Start Up</w:t>
       </w:r>
     </w:p>
     <w:p>
-      <w:r>
-        <w:t>Double click the MS Access file downloaded in step 1.</w:t>
-      </w:r>
-    </w:p>
-    <w:p>
-      <w:r>
-        <w:t>Trust the database</w:t>
-      </w:r>
-      <w:r>
-        <w:t>.</w:t>
-      </w:r>
-    </w:p>
-    <w:p>
-      <w:r>
-        <w:t>Load in your users.</w:t>
+      <w:pPr>
+        <w:pStyle w:val="ListParagraph"/>
+        <w:numPr>
+          <w:ilvl w:val="0"/>
+          <w:numId w:val="10"/>
+        </w:numPr>
+        <w:spacing w:after="0" w:line="360" w:lineRule="auto"/>
+        <w:contextualSpacing w:val="0"/>
+        <w:jc w:val="both"/>
+      </w:pPr>
+      <w:r>
+        <w:t>Go to the MS Access file</w:t>
+      </w:r>
+      <w:r>
+        <w:t xml:space="preserve"> “BillingSystem”</w:t>
+      </w:r>
+      <w:r>
+        <w:t xml:space="preserve"> that you downloaded earlier in the “Get the Database from GitHub” section.</w:t>
+      </w:r>
+    </w:p>
+    <w:p>
+      <w:pPr>
+        <w:pStyle w:val="ListParagraph"/>
+        <w:numPr>
+          <w:ilvl w:val="0"/>
+          <w:numId w:val="10"/>
+        </w:numPr>
+        <w:spacing w:after="0" w:line="360" w:lineRule="auto"/>
+        <w:contextualSpacing w:val="0"/>
+        <w:jc w:val="both"/>
+      </w:pPr>
+      <w:r>
+        <w:t>BEFORE opening the MS Access File “BillingSystem”, RIGHT click on it, look for PROPERTIES.</w:t>
+      </w:r>
+    </w:p>
+    <w:p>
+      <w:pPr>
+        <w:pStyle w:val="ListParagraph"/>
+        <w:numPr>
+          <w:ilvl w:val="0"/>
+          <w:numId w:val="10"/>
+        </w:numPr>
+        <w:spacing w:after="0" w:line="360" w:lineRule="auto"/>
+        <w:contextualSpacing w:val="0"/>
+        <w:jc w:val="both"/>
+      </w:pPr>
+      <w:r>
+        <w:t xml:space="preserve">PROPERTIES window </w:t>
+      </w:r>
+      <w:r>
+        <w:t>pops open</w:t>
+      </w:r>
+      <w:r>
+        <w:t xml:space="preserve">, on the bottom click the </w:t>
+      </w:r>
+      <w:r>
+        <w:rPr>
+          <w:b/>
+          <w:bCs/>
+        </w:rPr>
+        <w:t>UNBLOCK</w:t>
+      </w:r>
+      <w:r>
+        <w:t xml:space="preserve"> and apply, close the popup window.  This allows the file to be </w:t>
+      </w:r>
+      <w:r>
+        <w:rPr>
+          <w:b/>
+          <w:bCs/>
+          <w:u w:val="single"/>
+        </w:rPr>
+        <w:t xml:space="preserve">trusted </w:t>
+      </w:r>
+      <w:r>
+        <w:t>now.</w:t>
+      </w:r>
+    </w:p>
+    <w:p>
+      <w:pPr>
+        <w:pStyle w:val="ListParagraph"/>
+        <w:numPr>
+          <w:ilvl w:val="0"/>
+          <w:numId w:val="10"/>
+        </w:numPr>
+        <w:spacing w:after="0" w:line="360" w:lineRule="auto"/>
+        <w:contextualSpacing w:val="0"/>
+        <w:jc w:val="both"/>
+      </w:pPr>
+      <w:r>
+        <w:t xml:space="preserve">Now you can double-click on the BillingSystem to open up the Database.   </w:t>
+      </w:r>
+    </w:p>
+    <w:p>
+      <w:pPr>
+        <w:pStyle w:val="ListParagraph"/>
+        <w:numPr>
+          <w:ilvl w:val="0"/>
+          <w:numId w:val="10"/>
+        </w:numPr>
+        <w:spacing w:after="0" w:line="360" w:lineRule="auto"/>
+        <w:contextualSpacing w:val="0"/>
+        <w:jc w:val="both"/>
+      </w:pPr>
+      <w:r>
+        <w:t>NOTE: Once you’ve done this unblocking, you can open up the file any</w:t>
+      </w:r>
+      <w:r>
+        <w:t xml:space="preserve"> </w:t>
+      </w:r>
+      <w:r>
+        <w:t xml:space="preserve">time. However, if you download another version from GitHub for whatever reason, you will have to follow step </w:t>
+      </w:r>
+      <w:r>
+        <w:t>b</w:t>
+      </w:r>
+      <w:r>
+        <w:t xml:space="preserve"> &amp; </w:t>
+      </w:r>
+      <w:r>
+        <w:t>c</w:t>
+      </w:r>
+      <w:r>
+        <w:t xml:space="preserve"> to unblock again.</w:t>
+      </w:r>
+      <w:r>
+        <w:t xml:space="preserve">  You are essentially making the file trusted so you can open it.</w:t>
+      </w:r>
+    </w:p>
+    <w:p>
+      <w:pPr>
+        <w:spacing w:after="0" w:line="360" w:lineRule="auto"/>
+        <w:jc w:val="both"/>
+      </w:pPr>
+    </w:p>
+    <w:p>
+      <w:pPr>
+        <w:pStyle w:val="Heading2"/>
+      </w:pPr>
+      <w:r>
+        <w:lastRenderedPageBreak/>
+        <w:t>Revisions</w:t>
+      </w:r>
+    </w:p>
+    <w:p>
+      <w:r>
+        <w:t>2/27/2023 SDN – Update MS Access to O365, better screen shots.</w:t>
       </w:r>
     </w:p>
     <w:sectPr>
@@ -956,6 +1692,205 @@
 <file path=word/numbering.xml><?xml version="1.0" encoding="utf-8"?>
 <w:numbering xmlns:wpc="http://schemas.microsoft.com/office/word/2010/wordprocessingCanvas" xmlns:cx="http://schemas.microsoft.com/office/drawing/2014/chartex" xmlns:cx1="http://schemas.microsoft.com/office/drawing/2015/9/8/chartex" xmlns:cx2="http://schemas.microsoft.com/office/drawing/2015/10/21/chartex" xmlns:cx3="http://schemas.microsoft.com/office/drawing/2016/5/9/chartex" xmlns:cx4="http://schemas.microsoft.com/office/drawing/2016/5/10/chartex" xmlns:cx5="http://schemas.microsoft.com/office/drawing/2016/5/11/chartex" xmlns:cx6="http://schemas.microsoft.com/office/drawing/2016/5/12/chartex" xmlns:cx7="http://schemas.microsoft.com/office/drawing/2016/5/13/chartex" xmlns:cx8="http://schemas.microsoft.com/office/drawing/2016/5/14/chartex" xmlns:mc="http://schemas.openxmlformats.org/markup-compatibility/2006" xmlns:aink="http://schemas.microsoft.com/office/drawing/2016/ink" xmlns:am3d="http://schemas.microsoft.com/office/drawing/2017/model3d" xmlns:o="urn:schemas-microsoft-com:office:office" xmlns:oel="http://schemas.microsoft.com/office/2019/extlst" xmlns:r="http://schemas.openxmlformats.org/officeDocument/2006/relationships" xmlns:m="http://schemas.openxmlformats.org/officeDocument/2006/math" xmlns:v="urn:schemas-microsoft-com:vml" xmlns:wp14="http://schemas.microsoft.com/office/word/2010/wordprocessingDrawing" xmlns:wp="http://schemas.openxmlformats.org/drawingml/2006/wordprocessingDrawing" xmlns:w10="urn:schemas-microsoft-com:office:word" xmlns:w="http://schemas.openxmlformats.org/wordprocessingml/2006/main" xmlns:w14="http://schemas.microsoft.com/office/word/2010/wordml" xmlns:w15="http://schemas.microsoft.com/office/word/2012/wordml" xmlns:w16cex="http://schemas.microsoft.com/office/word/2018/wordml/cex" xmlns:w16cid="http://schemas.microsoft.com/office/word/2016/wordml/cid" xmlns:w16="http://schemas.microsoft.com/office/word/2018/wordml" xmlns:w16sdtdh="http://schemas.microsoft.com/office/word/2020/wordml/sdtdatahash" xmlns:w16se="http://schemas.microsoft.com/office/word/2015/wordml/symex" xmlns:wpg="http://schemas.microsoft.com/office/word/2010/wordprocessingGroup" xmlns:wpi="http://schemas.microsoft.com/office/word/2010/wordprocessingInk" xmlns:wne="http://schemas.microsoft.com/office/word/2006/wordml" xmlns:wps="http://schemas.microsoft.com/office/word/2010/wordprocessingShape" mc:Ignorable="w14 w15 w16se w16cid w16 w16cex w16sdtdh wp14">
   <w:abstractNum w:abstractNumId="0" w15:restartNumberingAfterBreak="0">
+    <w:nsid w:val="06A9312F"/>
+    <w:multiLevelType w:val="hybridMultilevel"/>
+    <w:tmpl w:val="BB5E8E5C"/>
+    <w:lvl w:ilvl="0" w:tplc="4BCE8E2C">
+      <w:start w:val="1"/>
+      <w:numFmt w:val="lowerLetter"/>
+      <w:lvlText w:val="%1."/>
+      <w:lvlJc w:val="left"/>
+      <w:pPr>
+        <w:ind w:left="720" w:hanging="360"/>
+      </w:pPr>
+      <w:rPr>
+        <w:rFonts w:hint="default"/>
+      </w:rPr>
+    </w:lvl>
+    <w:lvl w:ilvl="1" w:tplc="FFFFFFFF" w:tentative="1">
+      <w:start w:val="1"/>
+      <w:numFmt w:val="bullet"/>
+      <w:lvlText w:val="o"/>
+      <w:lvlJc w:val="left"/>
+      <w:pPr>
+        <w:ind w:left="1440" w:hanging="360"/>
+      </w:pPr>
+      <w:rPr>
+        <w:rFonts w:ascii="Courier New" w:hAnsi="Courier New" w:cs="Courier New" w:hint="default"/>
+      </w:rPr>
+    </w:lvl>
+    <w:lvl w:ilvl="2" w:tplc="FFFFFFFF" w:tentative="1">
+      <w:start w:val="1"/>
+      <w:numFmt w:val="bullet"/>
+      <w:lvlText w:val=""/>
+      <w:lvlJc w:val="left"/>
+      <w:pPr>
+        <w:ind w:left="2160" w:hanging="360"/>
+      </w:pPr>
+      <w:rPr>
+        <w:rFonts w:ascii="Wingdings" w:hAnsi="Wingdings" w:hint="default"/>
+      </w:rPr>
+    </w:lvl>
+    <w:lvl w:ilvl="3" w:tplc="FFFFFFFF" w:tentative="1">
+      <w:start w:val="1"/>
+      <w:numFmt w:val="bullet"/>
+      <w:lvlText w:val=""/>
+      <w:lvlJc w:val="left"/>
+      <w:pPr>
+        <w:ind w:left="2880" w:hanging="360"/>
+      </w:pPr>
+      <w:rPr>
+        <w:rFonts w:ascii="Symbol" w:hAnsi="Symbol" w:hint="default"/>
+      </w:rPr>
+    </w:lvl>
+    <w:lvl w:ilvl="4" w:tplc="FFFFFFFF" w:tentative="1">
+      <w:start w:val="1"/>
+      <w:numFmt w:val="bullet"/>
+      <w:lvlText w:val="o"/>
+      <w:lvlJc w:val="left"/>
+      <w:pPr>
+        <w:ind w:left="3600" w:hanging="360"/>
+      </w:pPr>
+      <w:rPr>
+        <w:rFonts w:ascii="Courier New" w:hAnsi="Courier New" w:cs="Courier New" w:hint="default"/>
+      </w:rPr>
+    </w:lvl>
+    <w:lvl w:ilvl="5" w:tplc="FFFFFFFF" w:tentative="1">
+      <w:start w:val="1"/>
+      <w:numFmt w:val="bullet"/>
+      <w:lvlText w:val=""/>
+      <w:lvlJc w:val="left"/>
+      <w:pPr>
+        <w:ind w:left="4320" w:hanging="360"/>
+      </w:pPr>
+      <w:rPr>
+        <w:rFonts w:ascii="Wingdings" w:hAnsi="Wingdings" w:hint="default"/>
+      </w:rPr>
+    </w:lvl>
+    <w:lvl w:ilvl="6" w:tplc="FFFFFFFF" w:tentative="1">
+      <w:start w:val="1"/>
+      <w:numFmt w:val="bullet"/>
+      <w:lvlText w:val=""/>
+      <w:lvlJc w:val="left"/>
+      <w:pPr>
+        <w:ind w:left="5040" w:hanging="360"/>
+      </w:pPr>
+      <w:rPr>
+        <w:rFonts w:ascii="Symbol" w:hAnsi="Symbol" w:hint="default"/>
+      </w:rPr>
+    </w:lvl>
+    <w:lvl w:ilvl="7" w:tplc="FFFFFFFF" w:tentative="1">
+      <w:start w:val="1"/>
+      <w:numFmt w:val="bullet"/>
+      <w:lvlText w:val="o"/>
+      <w:lvlJc w:val="left"/>
+      <w:pPr>
+        <w:ind w:left="5760" w:hanging="360"/>
+      </w:pPr>
+      <w:rPr>
+        <w:rFonts w:ascii="Courier New" w:hAnsi="Courier New" w:cs="Courier New" w:hint="default"/>
+      </w:rPr>
+    </w:lvl>
+    <w:lvl w:ilvl="8" w:tplc="FFFFFFFF" w:tentative="1">
+      <w:start w:val="1"/>
+      <w:numFmt w:val="bullet"/>
+      <w:lvlText w:val=""/>
+      <w:lvlJc w:val="left"/>
+      <w:pPr>
+        <w:ind w:left="6480" w:hanging="360"/>
+      </w:pPr>
+      <w:rPr>
+        <w:rFonts w:ascii="Wingdings" w:hAnsi="Wingdings" w:hint="default"/>
+      </w:rPr>
+    </w:lvl>
+  </w:abstractNum>
+  <w:abstractNum w:abstractNumId="1" w15:restartNumberingAfterBreak="0">
+    <w:nsid w:val="0ABE4C7C"/>
+    <w:multiLevelType w:val="hybridMultilevel"/>
+    <w:tmpl w:val="5EF8C482"/>
+    <w:lvl w:ilvl="0" w:tplc="04090019">
+      <w:start w:val="1"/>
+      <w:numFmt w:val="lowerLetter"/>
+      <w:lvlText w:val="%1."/>
+      <w:lvlJc w:val="left"/>
+      <w:pPr>
+        <w:ind w:left="720" w:hanging="360"/>
+      </w:pPr>
+    </w:lvl>
+    <w:lvl w:ilvl="1" w:tplc="FFFFFFFF" w:tentative="1">
+      <w:start w:val="1"/>
+      <w:numFmt w:val="lowerLetter"/>
+      <w:lvlText w:val="%2."/>
+      <w:lvlJc w:val="left"/>
+      <w:pPr>
+        <w:ind w:left="1440" w:hanging="360"/>
+      </w:pPr>
+    </w:lvl>
+    <w:lvl w:ilvl="2" w:tplc="FFFFFFFF" w:tentative="1">
+      <w:start w:val="1"/>
+      <w:numFmt w:val="lowerRoman"/>
+      <w:lvlText w:val="%3."/>
+      <w:lvlJc w:val="right"/>
+      <w:pPr>
+        <w:ind w:left="2160" w:hanging="180"/>
+      </w:pPr>
+    </w:lvl>
+    <w:lvl w:ilvl="3" w:tplc="FFFFFFFF" w:tentative="1">
+      <w:start w:val="1"/>
+      <w:numFmt w:val="decimal"/>
+      <w:lvlText w:val="%4."/>
+      <w:lvlJc w:val="left"/>
+      <w:pPr>
+        <w:ind w:left="2880" w:hanging="360"/>
+      </w:pPr>
+    </w:lvl>
+    <w:lvl w:ilvl="4" w:tplc="FFFFFFFF" w:tentative="1">
+      <w:start w:val="1"/>
+      <w:numFmt w:val="lowerLetter"/>
+      <w:lvlText w:val="%5."/>
+      <w:lvlJc w:val="left"/>
+      <w:pPr>
+        <w:ind w:left="3600" w:hanging="360"/>
+      </w:pPr>
+    </w:lvl>
+    <w:lvl w:ilvl="5" w:tplc="FFFFFFFF" w:tentative="1">
+      <w:start w:val="1"/>
+      <w:numFmt w:val="lowerRoman"/>
+      <w:lvlText w:val="%6."/>
+      <w:lvlJc w:val="right"/>
+      <w:pPr>
+        <w:ind w:left="4320" w:hanging="180"/>
+      </w:pPr>
+    </w:lvl>
+    <w:lvl w:ilvl="6" w:tplc="FFFFFFFF" w:tentative="1">
+      <w:start w:val="1"/>
+      <w:numFmt w:val="decimal"/>
+      <w:lvlText w:val="%7."/>
+      <w:lvlJc w:val="left"/>
+      <w:pPr>
+        <w:ind w:left="5040" w:hanging="360"/>
+      </w:pPr>
+    </w:lvl>
+    <w:lvl w:ilvl="7" w:tplc="FFFFFFFF" w:tentative="1">
+      <w:start w:val="1"/>
+      <w:numFmt w:val="lowerLetter"/>
+      <w:lvlText w:val="%8."/>
+      <w:lvlJc w:val="left"/>
+      <w:pPr>
+        <w:ind w:left="5760" w:hanging="360"/>
+      </w:pPr>
+    </w:lvl>
+    <w:lvl w:ilvl="8" w:tplc="FFFFFFFF" w:tentative="1">
+      <w:start w:val="1"/>
+      <w:numFmt w:val="lowerRoman"/>
+      <w:lvlText w:val="%9."/>
+      <w:lvlJc w:val="right"/>
+      <w:pPr>
+        <w:ind w:left="6480" w:hanging="180"/>
+      </w:pPr>
+    </w:lvl>
+  </w:abstractNum>
+  <w:abstractNum w:abstractNumId="2" w15:restartNumberingAfterBreak="0">
     <w:nsid w:val="12464491"/>
     <w:multiLevelType w:val="hybridMultilevel"/>
     <w:tmpl w:val="713461E6"/>
@@ -965,7 +1900,7 @@
       <w:lvlText w:val="%1."/>
       <w:lvlJc w:val="left"/>
       <w:pPr>
-        <w:ind w:left="720" w:hanging="360"/>
+        <w:ind w:left="1800" w:hanging="360"/>
       </w:pPr>
     </w:lvl>
     <w:lvl w:ilvl="1" w:tplc="04090019" w:tentative="1">
@@ -974,7 +1909,7 @@
       <w:lvlText w:val="%2."/>
       <w:lvlJc w:val="left"/>
       <w:pPr>
-        <w:ind w:left="1440" w:hanging="360"/>
+        <w:ind w:left="2520" w:hanging="360"/>
       </w:pPr>
     </w:lvl>
     <w:lvl w:ilvl="2" w:tplc="0409001B" w:tentative="1">
@@ -983,7 +1918,7 @@
       <w:lvlText w:val="%3."/>
       <w:lvlJc w:val="right"/>
       <w:pPr>
-        <w:ind w:left="2160" w:hanging="180"/>
+        <w:ind w:left="3240" w:hanging="180"/>
       </w:pPr>
     </w:lvl>
     <w:lvl w:ilvl="3" w:tplc="0409000F" w:tentative="1">
@@ -992,7 +1927,7 @@
       <w:lvlText w:val="%4."/>
       <w:lvlJc w:val="left"/>
       <w:pPr>
-        <w:ind w:left="2880" w:hanging="360"/>
+        <w:ind w:left="3960" w:hanging="360"/>
       </w:pPr>
     </w:lvl>
     <w:lvl w:ilvl="4" w:tplc="04090019" w:tentative="1">
@@ -1001,7 +1936,7 @@
       <w:lvlText w:val="%5."/>
       <w:lvlJc w:val="left"/>
       <w:pPr>
-        <w:ind w:left="3600" w:hanging="360"/>
+        <w:ind w:left="4680" w:hanging="360"/>
       </w:pPr>
     </w:lvl>
     <w:lvl w:ilvl="5" w:tplc="0409001B" w:tentative="1">
@@ -1010,7 +1945,7 @@
       <w:lvlText w:val="%6."/>
       <w:lvlJc w:val="right"/>
       <w:pPr>
-        <w:ind w:left="4320" w:hanging="180"/>
+        <w:ind w:left="5400" w:hanging="180"/>
       </w:pPr>
     </w:lvl>
     <w:lvl w:ilvl="6" w:tplc="0409000F" w:tentative="1">
@@ -1019,7 +1954,7 @@
       <w:lvlText w:val="%7."/>
       <w:lvlJc w:val="left"/>
       <w:pPr>
-        <w:ind w:left="5040" w:hanging="360"/>
+        <w:ind w:left="6120" w:hanging="360"/>
       </w:pPr>
     </w:lvl>
     <w:lvl w:ilvl="7" w:tplc="04090019" w:tentative="1">
@@ -1028,7 +1963,7 @@
       <w:lvlText w:val="%8."/>
       <w:lvlJc w:val="left"/>
       <w:pPr>
-        <w:ind w:left="5760" w:hanging="360"/>
+        <w:ind w:left="6840" w:hanging="360"/>
       </w:pPr>
     </w:lvl>
     <w:lvl w:ilvl="8" w:tplc="0409001B" w:tentative="1">
@@ -1037,11 +1972,471 @@
       <w:lvlText w:val="%9."/>
       <w:lvlJc w:val="right"/>
       <w:pPr>
+        <w:ind w:left="7560" w:hanging="180"/>
+      </w:pPr>
+    </w:lvl>
+  </w:abstractNum>
+  <w:abstractNum w:abstractNumId="3" w15:restartNumberingAfterBreak="0">
+    <w:nsid w:val="1D050607"/>
+    <w:multiLevelType w:val="hybridMultilevel"/>
+    <w:tmpl w:val="F410B478"/>
+    <w:lvl w:ilvl="0" w:tplc="04090001">
+      <w:start w:val="1"/>
+      <w:numFmt w:val="bullet"/>
+      <w:lvlText w:val=""/>
+      <w:lvlJc w:val="left"/>
+      <w:pPr>
+        <w:ind w:left="720" w:hanging="360"/>
+      </w:pPr>
+      <w:rPr>
+        <w:rFonts w:ascii="Symbol" w:hAnsi="Symbol" w:hint="default"/>
+      </w:rPr>
+    </w:lvl>
+    <w:lvl w:ilvl="1" w:tplc="04090003" w:tentative="1">
+      <w:start w:val="1"/>
+      <w:numFmt w:val="bullet"/>
+      <w:lvlText w:val="o"/>
+      <w:lvlJc w:val="left"/>
+      <w:pPr>
+        <w:ind w:left="1440" w:hanging="360"/>
+      </w:pPr>
+      <w:rPr>
+        <w:rFonts w:ascii="Courier New" w:hAnsi="Courier New" w:cs="Courier New" w:hint="default"/>
+      </w:rPr>
+    </w:lvl>
+    <w:lvl w:ilvl="2" w:tplc="04090005" w:tentative="1">
+      <w:start w:val="1"/>
+      <w:numFmt w:val="bullet"/>
+      <w:lvlText w:val=""/>
+      <w:lvlJc w:val="left"/>
+      <w:pPr>
+        <w:ind w:left="2160" w:hanging="360"/>
+      </w:pPr>
+      <w:rPr>
+        <w:rFonts w:ascii="Wingdings" w:hAnsi="Wingdings" w:hint="default"/>
+      </w:rPr>
+    </w:lvl>
+    <w:lvl w:ilvl="3" w:tplc="04090001" w:tentative="1">
+      <w:start w:val="1"/>
+      <w:numFmt w:val="bullet"/>
+      <w:lvlText w:val=""/>
+      <w:lvlJc w:val="left"/>
+      <w:pPr>
+        <w:ind w:left="2880" w:hanging="360"/>
+      </w:pPr>
+      <w:rPr>
+        <w:rFonts w:ascii="Symbol" w:hAnsi="Symbol" w:hint="default"/>
+      </w:rPr>
+    </w:lvl>
+    <w:lvl w:ilvl="4" w:tplc="04090003" w:tentative="1">
+      <w:start w:val="1"/>
+      <w:numFmt w:val="bullet"/>
+      <w:lvlText w:val="o"/>
+      <w:lvlJc w:val="left"/>
+      <w:pPr>
+        <w:ind w:left="3600" w:hanging="360"/>
+      </w:pPr>
+      <w:rPr>
+        <w:rFonts w:ascii="Courier New" w:hAnsi="Courier New" w:cs="Courier New" w:hint="default"/>
+      </w:rPr>
+    </w:lvl>
+    <w:lvl w:ilvl="5" w:tplc="04090005" w:tentative="1">
+      <w:start w:val="1"/>
+      <w:numFmt w:val="bullet"/>
+      <w:lvlText w:val=""/>
+      <w:lvlJc w:val="left"/>
+      <w:pPr>
+        <w:ind w:left="4320" w:hanging="360"/>
+      </w:pPr>
+      <w:rPr>
+        <w:rFonts w:ascii="Wingdings" w:hAnsi="Wingdings" w:hint="default"/>
+      </w:rPr>
+    </w:lvl>
+    <w:lvl w:ilvl="6" w:tplc="04090001" w:tentative="1">
+      <w:start w:val="1"/>
+      <w:numFmt w:val="bullet"/>
+      <w:lvlText w:val=""/>
+      <w:lvlJc w:val="left"/>
+      <w:pPr>
+        <w:ind w:left="5040" w:hanging="360"/>
+      </w:pPr>
+      <w:rPr>
+        <w:rFonts w:ascii="Symbol" w:hAnsi="Symbol" w:hint="default"/>
+      </w:rPr>
+    </w:lvl>
+    <w:lvl w:ilvl="7" w:tplc="04090003" w:tentative="1">
+      <w:start w:val="1"/>
+      <w:numFmt w:val="bullet"/>
+      <w:lvlText w:val="o"/>
+      <w:lvlJc w:val="left"/>
+      <w:pPr>
+        <w:ind w:left="5760" w:hanging="360"/>
+      </w:pPr>
+      <w:rPr>
+        <w:rFonts w:ascii="Courier New" w:hAnsi="Courier New" w:cs="Courier New" w:hint="default"/>
+      </w:rPr>
+    </w:lvl>
+    <w:lvl w:ilvl="8" w:tplc="04090005" w:tentative="1">
+      <w:start w:val="1"/>
+      <w:numFmt w:val="bullet"/>
+      <w:lvlText w:val=""/>
+      <w:lvlJc w:val="left"/>
+      <w:pPr>
+        <w:ind w:left="6480" w:hanging="360"/>
+      </w:pPr>
+      <w:rPr>
+        <w:rFonts w:ascii="Wingdings" w:hAnsi="Wingdings" w:hint="default"/>
+      </w:rPr>
+    </w:lvl>
+  </w:abstractNum>
+  <w:abstractNum w:abstractNumId="4" w15:restartNumberingAfterBreak="0">
+    <w:nsid w:val="1DEF12BA"/>
+    <w:multiLevelType w:val="hybridMultilevel"/>
+    <w:tmpl w:val="24B23ECE"/>
+    <w:lvl w:ilvl="0" w:tplc="B5AC1106">
+      <w:start w:val="1"/>
+      <w:numFmt w:val="lowerLetter"/>
+      <w:lvlText w:val="%1."/>
+      <w:lvlJc w:val="left"/>
+      <w:pPr>
+        <w:ind w:left="720" w:hanging="360"/>
+      </w:pPr>
+      <w:rPr>
+        <w:rFonts w:hint="default"/>
+      </w:rPr>
+    </w:lvl>
+    <w:lvl w:ilvl="1" w:tplc="04090019" w:tentative="1">
+      <w:start w:val="1"/>
+      <w:numFmt w:val="lowerLetter"/>
+      <w:lvlText w:val="%2."/>
+      <w:lvlJc w:val="left"/>
+      <w:pPr>
+        <w:ind w:left="1440" w:hanging="360"/>
+      </w:pPr>
+    </w:lvl>
+    <w:lvl w:ilvl="2" w:tplc="0409001B" w:tentative="1">
+      <w:start w:val="1"/>
+      <w:numFmt w:val="lowerRoman"/>
+      <w:lvlText w:val="%3."/>
+      <w:lvlJc w:val="right"/>
+      <w:pPr>
+        <w:ind w:left="2160" w:hanging="180"/>
+      </w:pPr>
+    </w:lvl>
+    <w:lvl w:ilvl="3" w:tplc="0409000F" w:tentative="1">
+      <w:start w:val="1"/>
+      <w:numFmt w:val="decimal"/>
+      <w:lvlText w:val="%4."/>
+      <w:lvlJc w:val="left"/>
+      <w:pPr>
+        <w:ind w:left="2880" w:hanging="360"/>
+      </w:pPr>
+    </w:lvl>
+    <w:lvl w:ilvl="4" w:tplc="04090019" w:tentative="1">
+      <w:start w:val="1"/>
+      <w:numFmt w:val="lowerLetter"/>
+      <w:lvlText w:val="%5."/>
+      <w:lvlJc w:val="left"/>
+      <w:pPr>
+        <w:ind w:left="3600" w:hanging="360"/>
+      </w:pPr>
+    </w:lvl>
+    <w:lvl w:ilvl="5" w:tplc="0409001B" w:tentative="1">
+      <w:start w:val="1"/>
+      <w:numFmt w:val="lowerRoman"/>
+      <w:lvlText w:val="%6."/>
+      <w:lvlJc w:val="right"/>
+      <w:pPr>
+        <w:ind w:left="4320" w:hanging="180"/>
+      </w:pPr>
+    </w:lvl>
+    <w:lvl w:ilvl="6" w:tplc="0409000F" w:tentative="1">
+      <w:start w:val="1"/>
+      <w:numFmt w:val="decimal"/>
+      <w:lvlText w:val="%7."/>
+      <w:lvlJc w:val="left"/>
+      <w:pPr>
+        <w:ind w:left="5040" w:hanging="360"/>
+      </w:pPr>
+    </w:lvl>
+    <w:lvl w:ilvl="7" w:tplc="04090019" w:tentative="1">
+      <w:start w:val="1"/>
+      <w:numFmt w:val="lowerLetter"/>
+      <w:lvlText w:val="%8."/>
+      <w:lvlJc w:val="left"/>
+      <w:pPr>
+        <w:ind w:left="5760" w:hanging="360"/>
+      </w:pPr>
+    </w:lvl>
+    <w:lvl w:ilvl="8" w:tplc="0409001B" w:tentative="1">
+      <w:start w:val="1"/>
+      <w:numFmt w:val="lowerRoman"/>
+      <w:lvlText w:val="%9."/>
+      <w:lvlJc w:val="right"/>
+      <w:pPr>
         <w:ind w:left="6480" w:hanging="180"/>
       </w:pPr>
     </w:lvl>
   </w:abstractNum>
-  <w:abstractNum w:abstractNumId="1" w15:restartNumberingAfterBreak="0">
+  <w:abstractNum w:abstractNumId="5" w15:restartNumberingAfterBreak="0">
+    <w:nsid w:val="33D35547"/>
+    <w:multiLevelType w:val="hybridMultilevel"/>
+    <w:tmpl w:val="975889D8"/>
+    <w:lvl w:ilvl="0" w:tplc="0409000F">
+      <w:start w:val="1"/>
+      <w:numFmt w:val="decimal"/>
+      <w:lvlText w:val="%1."/>
+      <w:lvlJc w:val="left"/>
+      <w:pPr>
+        <w:ind w:left="720" w:hanging="360"/>
+      </w:pPr>
+    </w:lvl>
+    <w:lvl w:ilvl="1" w:tplc="04090019" w:tentative="1">
+      <w:start w:val="1"/>
+      <w:numFmt w:val="lowerLetter"/>
+      <w:lvlText w:val="%2."/>
+      <w:lvlJc w:val="left"/>
+      <w:pPr>
+        <w:ind w:left="1440" w:hanging="360"/>
+      </w:pPr>
+    </w:lvl>
+    <w:lvl w:ilvl="2" w:tplc="0409001B" w:tentative="1">
+      <w:start w:val="1"/>
+      <w:numFmt w:val="lowerRoman"/>
+      <w:lvlText w:val="%3."/>
+      <w:lvlJc w:val="right"/>
+      <w:pPr>
+        <w:ind w:left="2160" w:hanging="180"/>
+      </w:pPr>
+    </w:lvl>
+    <w:lvl w:ilvl="3" w:tplc="0409000F" w:tentative="1">
+      <w:start w:val="1"/>
+      <w:numFmt w:val="decimal"/>
+      <w:lvlText w:val="%4."/>
+      <w:lvlJc w:val="left"/>
+      <w:pPr>
+        <w:ind w:left="2880" w:hanging="360"/>
+      </w:pPr>
+    </w:lvl>
+    <w:lvl w:ilvl="4" w:tplc="04090019" w:tentative="1">
+      <w:start w:val="1"/>
+      <w:numFmt w:val="lowerLetter"/>
+      <w:lvlText w:val="%5."/>
+      <w:lvlJc w:val="left"/>
+      <w:pPr>
+        <w:ind w:left="3600" w:hanging="360"/>
+      </w:pPr>
+    </w:lvl>
+    <w:lvl w:ilvl="5" w:tplc="0409001B" w:tentative="1">
+      <w:start w:val="1"/>
+      <w:numFmt w:val="lowerRoman"/>
+      <w:lvlText w:val="%6."/>
+      <w:lvlJc w:val="right"/>
+      <w:pPr>
+        <w:ind w:left="4320" w:hanging="180"/>
+      </w:pPr>
+    </w:lvl>
+    <w:lvl w:ilvl="6" w:tplc="0409000F" w:tentative="1">
+      <w:start w:val="1"/>
+      <w:numFmt w:val="decimal"/>
+      <w:lvlText w:val="%7."/>
+      <w:lvlJc w:val="left"/>
+      <w:pPr>
+        <w:ind w:left="5040" w:hanging="360"/>
+      </w:pPr>
+    </w:lvl>
+    <w:lvl w:ilvl="7" w:tplc="04090019" w:tentative="1">
+      <w:start w:val="1"/>
+      <w:numFmt w:val="lowerLetter"/>
+      <w:lvlText w:val="%8."/>
+      <w:lvlJc w:val="left"/>
+      <w:pPr>
+        <w:ind w:left="5760" w:hanging="360"/>
+      </w:pPr>
+    </w:lvl>
+    <w:lvl w:ilvl="8" w:tplc="0409001B" w:tentative="1">
+      <w:start w:val="1"/>
+      <w:numFmt w:val="lowerRoman"/>
+      <w:lvlText w:val="%9."/>
+      <w:lvlJc w:val="right"/>
+      <w:pPr>
+        <w:ind w:left="6480" w:hanging="180"/>
+      </w:pPr>
+    </w:lvl>
+  </w:abstractNum>
+  <w:abstractNum w:abstractNumId="6" w15:restartNumberingAfterBreak="0">
+    <w:nsid w:val="6298266E"/>
+    <w:multiLevelType w:val="hybridMultilevel"/>
+    <w:tmpl w:val="D4BCD3A4"/>
+    <w:lvl w:ilvl="0" w:tplc="275EBD42">
+      <w:start w:val="1"/>
+      <w:numFmt w:val="lowerLetter"/>
+      <w:lvlText w:val="%1."/>
+      <w:lvlJc w:val="left"/>
+      <w:pPr>
+        <w:ind w:left="720" w:hanging="360"/>
+      </w:pPr>
+    </w:lvl>
+    <w:lvl w:ilvl="1" w:tplc="04090019">
+      <w:start w:val="1"/>
+      <w:numFmt w:val="lowerLetter"/>
+      <w:lvlText w:val="%2."/>
+      <w:lvlJc w:val="left"/>
+      <w:pPr>
+        <w:ind w:left="1440" w:hanging="360"/>
+      </w:pPr>
+    </w:lvl>
+    <w:lvl w:ilvl="2" w:tplc="0409001B" w:tentative="1">
+      <w:start w:val="1"/>
+      <w:numFmt w:val="lowerRoman"/>
+      <w:lvlText w:val="%3."/>
+      <w:lvlJc w:val="right"/>
+      <w:pPr>
+        <w:ind w:left="2160" w:hanging="180"/>
+      </w:pPr>
+    </w:lvl>
+    <w:lvl w:ilvl="3" w:tplc="0409000F" w:tentative="1">
+      <w:start w:val="1"/>
+      <w:numFmt w:val="decimal"/>
+      <w:lvlText w:val="%4."/>
+      <w:lvlJc w:val="left"/>
+      <w:pPr>
+        <w:ind w:left="2880" w:hanging="360"/>
+      </w:pPr>
+    </w:lvl>
+    <w:lvl w:ilvl="4" w:tplc="04090019" w:tentative="1">
+      <w:start w:val="1"/>
+      <w:numFmt w:val="lowerLetter"/>
+      <w:lvlText w:val="%5."/>
+      <w:lvlJc w:val="left"/>
+      <w:pPr>
+        <w:ind w:left="3600" w:hanging="360"/>
+      </w:pPr>
+    </w:lvl>
+    <w:lvl w:ilvl="5" w:tplc="0409001B" w:tentative="1">
+      <w:start w:val="1"/>
+      <w:numFmt w:val="lowerRoman"/>
+      <w:lvlText w:val="%6."/>
+      <w:lvlJc w:val="right"/>
+      <w:pPr>
+        <w:ind w:left="4320" w:hanging="180"/>
+      </w:pPr>
+    </w:lvl>
+    <w:lvl w:ilvl="6" w:tplc="0409000F" w:tentative="1">
+      <w:start w:val="1"/>
+      <w:numFmt w:val="decimal"/>
+      <w:lvlText w:val="%7."/>
+      <w:lvlJc w:val="left"/>
+      <w:pPr>
+        <w:ind w:left="5040" w:hanging="360"/>
+      </w:pPr>
+    </w:lvl>
+    <w:lvl w:ilvl="7" w:tplc="04090019" w:tentative="1">
+      <w:start w:val="1"/>
+      <w:numFmt w:val="lowerLetter"/>
+      <w:lvlText w:val="%8."/>
+      <w:lvlJc w:val="left"/>
+      <w:pPr>
+        <w:ind w:left="5760" w:hanging="360"/>
+      </w:pPr>
+    </w:lvl>
+    <w:lvl w:ilvl="8" w:tplc="0409001B" w:tentative="1">
+      <w:start w:val="1"/>
+      <w:numFmt w:val="lowerRoman"/>
+      <w:lvlText w:val="%9."/>
+      <w:lvlJc w:val="right"/>
+      <w:pPr>
+        <w:ind w:left="6480" w:hanging="180"/>
+      </w:pPr>
+    </w:lvl>
+  </w:abstractNum>
+  <w:abstractNum w:abstractNumId="7" w15:restartNumberingAfterBreak="0">
+    <w:nsid w:val="7B2D4138"/>
+    <w:multiLevelType w:val="hybridMultilevel"/>
+    <w:tmpl w:val="65A25030"/>
+    <w:lvl w:ilvl="0" w:tplc="04090019">
+      <w:start w:val="1"/>
+      <w:numFmt w:val="lowerLetter"/>
+      <w:lvlText w:val="%1."/>
+      <w:lvlJc w:val="left"/>
+      <w:pPr>
+        <w:ind w:left="1080" w:hanging="360"/>
+      </w:pPr>
+    </w:lvl>
+    <w:lvl w:ilvl="1" w:tplc="04090019" w:tentative="1">
+      <w:start w:val="1"/>
+      <w:numFmt w:val="lowerLetter"/>
+      <w:lvlText w:val="%2."/>
+      <w:lvlJc w:val="left"/>
+      <w:pPr>
+        <w:ind w:left="1800" w:hanging="360"/>
+      </w:pPr>
+    </w:lvl>
+    <w:lvl w:ilvl="2" w:tplc="0409001B" w:tentative="1">
+      <w:start w:val="1"/>
+      <w:numFmt w:val="lowerRoman"/>
+      <w:lvlText w:val="%3."/>
+      <w:lvlJc w:val="right"/>
+      <w:pPr>
+        <w:ind w:left="2520" w:hanging="180"/>
+      </w:pPr>
+    </w:lvl>
+    <w:lvl w:ilvl="3" w:tplc="0409000F" w:tentative="1">
+      <w:start w:val="1"/>
+      <w:numFmt w:val="decimal"/>
+      <w:lvlText w:val="%4."/>
+      <w:lvlJc w:val="left"/>
+      <w:pPr>
+        <w:ind w:left="3240" w:hanging="360"/>
+      </w:pPr>
+    </w:lvl>
+    <w:lvl w:ilvl="4" w:tplc="04090019" w:tentative="1">
+      <w:start w:val="1"/>
+      <w:numFmt w:val="lowerLetter"/>
+      <w:lvlText w:val="%5."/>
+      <w:lvlJc w:val="left"/>
+      <w:pPr>
+        <w:ind w:left="3960" w:hanging="360"/>
+      </w:pPr>
+    </w:lvl>
+    <w:lvl w:ilvl="5" w:tplc="0409001B" w:tentative="1">
+      <w:start w:val="1"/>
+      <w:numFmt w:val="lowerRoman"/>
+      <w:lvlText w:val="%6."/>
+      <w:lvlJc w:val="right"/>
+      <w:pPr>
+        <w:ind w:left="4680" w:hanging="180"/>
+      </w:pPr>
+    </w:lvl>
+    <w:lvl w:ilvl="6" w:tplc="0409000F" w:tentative="1">
+      <w:start w:val="1"/>
+      <w:numFmt w:val="decimal"/>
+      <w:lvlText w:val="%7."/>
+      <w:lvlJc w:val="left"/>
+      <w:pPr>
+        <w:ind w:left="5400" w:hanging="360"/>
+      </w:pPr>
+    </w:lvl>
+    <w:lvl w:ilvl="7" w:tplc="04090019" w:tentative="1">
+      <w:start w:val="1"/>
+      <w:numFmt w:val="lowerLetter"/>
+      <w:lvlText w:val="%8."/>
+      <w:lvlJc w:val="left"/>
+      <w:pPr>
+        <w:ind w:left="6120" w:hanging="360"/>
+      </w:pPr>
+    </w:lvl>
+    <w:lvl w:ilvl="8" w:tplc="0409001B" w:tentative="1">
+      <w:start w:val="1"/>
+      <w:numFmt w:val="lowerRoman"/>
+      <w:lvlText w:val="%9."/>
+      <w:lvlJc w:val="right"/>
+      <w:pPr>
+        <w:ind w:left="6840" w:hanging="180"/>
+      </w:pPr>
+    </w:lvl>
+  </w:abstractNum>
+  <w:abstractNum w:abstractNumId="8" w15:restartNumberingAfterBreak="0">
     <w:nsid w:val="7D1E2FFE"/>
     <w:multiLevelType w:val="hybridMultilevel"/>
     <w:tmpl w:val="B826388C"/>
@@ -1051,7 +2446,7 @@
       <w:lvlText w:val="%1."/>
       <w:lvlJc w:val="left"/>
       <w:pPr>
-        <w:ind w:left="720" w:hanging="360"/>
+        <w:ind w:left="360" w:hanging="360"/>
       </w:pPr>
     </w:lvl>
     <w:lvl w:ilvl="1" w:tplc="04090019">
@@ -1060,16 +2455,16 @@
       <w:lvlText w:val="%2."/>
       <w:lvlJc w:val="left"/>
       <w:pPr>
-        <w:ind w:left="1440" w:hanging="360"/>
-      </w:pPr>
-    </w:lvl>
-    <w:lvl w:ilvl="2" w:tplc="0409001B" w:tentative="1">
+        <w:ind w:left="1080" w:hanging="360"/>
+      </w:pPr>
+    </w:lvl>
+    <w:lvl w:ilvl="2" w:tplc="0409001B">
       <w:start w:val="1"/>
       <w:numFmt w:val="lowerRoman"/>
       <w:lvlText w:val="%3."/>
       <w:lvlJc w:val="right"/>
       <w:pPr>
-        <w:ind w:left="2160" w:hanging="180"/>
+        <w:ind w:left="1800" w:hanging="180"/>
       </w:pPr>
     </w:lvl>
     <w:lvl w:ilvl="3" w:tplc="0409000F" w:tentative="1">
@@ -1078,7 +2473,7 @@
       <w:lvlText w:val="%4."/>
       <w:lvlJc w:val="left"/>
       <w:pPr>
-        <w:ind w:left="2880" w:hanging="360"/>
+        <w:ind w:left="2520" w:hanging="360"/>
       </w:pPr>
     </w:lvl>
     <w:lvl w:ilvl="4" w:tplc="04090019" w:tentative="1">
@@ -1087,7 +2482,7 @@
       <w:lvlText w:val="%5."/>
       <w:lvlJc w:val="left"/>
       <w:pPr>
-        <w:ind w:left="3600" w:hanging="360"/>
+        <w:ind w:left="3240" w:hanging="360"/>
       </w:pPr>
     </w:lvl>
     <w:lvl w:ilvl="5" w:tplc="0409001B" w:tentative="1">
@@ -1096,7 +2491,7 @@
       <w:lvlText w:val="%6."/>
       <w:lvlJc w:val="right"/>
       <w:pPr>
-        <w:ind w:left="4320" w:hanging="180"/>
+        <w:ind w:left="3960" w:hanging="180"/>
       </w:pPr>
     </w:lvl>
     <w:lvl w:ilvl="6" w:tplc="0409000F" w:tentative="1">
@@ -1105,7 +2500,7 @@
       <w:lvlText w:val="%7."/>
       <w:lvlJc w:val="left"/>
       <w:pPr>
-        <w:ind w:left="5040" w:hanging="360"/>
+        <w:ind w:left="4680" w:hanging="360"/>
       </w:pPr>
     </w:lvl>
     <w:lvl w:ilvl="7" w:tplc="04090019" w:tentative="1">
@@ -1114,7 +2509,7 @@
       <w:lvlText w:val="%8."/>
       <w:lvlJc w:val="left"/>
       <w:pPr>
-        <w:ind w:left="5760" w:hanging="360"/>
+        <w:ind w:left="5400" w:hanging="360"/>
       </w:pPr>
     </w:lvl>
     <w:lvl w:ilvl="8" w:tplc="0409001B" w:tentative="1">
@@ -1123,15 +2518,125 @@
       <w:lvlText w:val="%9."/>
       <w:lvlJc w:val="right"/>
       <w:pPr>
+        <w:ind w:left="6120" w:hanging="180"/>
+      </w:pPr>
+    </w:lvl>
+  </w:abstractNum>
+  <w:abstractNum w:abstractNumId="9" w15:restartNumberingAfterBreak="0">
+    <w:nsid w:val="7D267C12"/>
+    <w:multiLevelType w:val="hybridMultilevel"/>
+    <w:tmpl w:val="29CE1144"/>
+    <w:lvl w:ilvl="0" w:tplc="04090019">
+      <w:start w:val="1"/>
+      <w:numFmt w:val="lowerLetter"/>
+      <w:lvlText w:val="%1."/>
+      <w:lvlJc w:val="left"/>
+      <w:pPr>
+        <w:ind w:left="720" w:hanging="360"/>
+      </w:pPr>
+    </w:lvl>
+    <w:lvl w:ilvl="1" w:tplc="04090019" w:tentative="1">
+      <w:start w:val="1"/>
+      <w:numFmt w:val="lowerLetter"/>
+      <w:lvlText w:val="%2."/>
+      <w:lvlJc w:val="left"/>
+      <w:pPr>
+        <w:ind w:left="1440" w:hanging="360"/>
+      </w:pPr>
+    </w:lvl>
+    <w:lvl w:ilvl="2" w:tplc="0409001B" w:tentative="1">
+      <w:start w:val="1"/>
+      <w:numFmt w:val="lowerRoman"/>
+      <w:lvlText w:val="%3."/>
+      <w:lvlJc w:val="right"/>
+      <w:pPr>
+        <w:ind w:left="2160" w:hanging="180"/>
+      </w:pPr>
+    </w:lvl>
+    <w:lvl w:ilvl="3" w:tplc="0409000F" w:tentative="1">
+      <w:start w:val="1"/>
+      <w:numFmt w:val="decimal"/>
+      <w:lvlText w:val="%4."/>
+      <w:lvlJc w:val="left"/>
+      <w:pPr>
+        <w:ind w:left="2880" w:hanging="360"/>
+      </w:pPr>
+    </w:lvl>
+    <w:lvl w:ilvl="4" w:tplc="04090019" w:tentative="1">
+      <w:start w:val="1"/>
+      <w:numFmt w:val="lowerLetter"/>
+      <w:lvlText w:val="%5."/>
+      <w:lvlJc w:val="left"/>
+      <w:pPr>
+        <w:ind w:left="3600" w:hanging="360"/>
+      </w:pPr>
+    </w:lvl>
+    <w:lvl w:ilvl="5" w:tplc="0409001B" w:tentative="1">
+      <w:start w:val="1"/>
+      <w:numFmt w:val="lowerRoman"/>
+      <w:lvlText w:val="%6."/>
+      <w:lvlJc w:val="right"/>
+      <w:pPr>
+        <w:ind w:left="4320" w:hanging="180"/>
+      </w:pPr>
+    </w:lvl>
+    <w:lvl w:ilvl="6" w:tplc="0409000F" w:tentative="1">
+      <w:start w:val="1"/>
+      <w:numFmt w:val="decimal"/>
+      <w:lvlText w:val="%7."/>
+      <w:lvlJc w:val="left"/>
+      <w:pPr>
+        <w:ind w:left="5040" w:hanging="360"/>
+      </w:pPr>
+    </w:lvl>
+    <w:lvl w:ilvl="7" w:tplc="04090019" w:tentative="1">
+      <w:start w:val="1"/>
+      <w:numFmt w:val="lowerLetter"/>
+      <w:lvlText w:val="%8."/>
+      <w:lvlJc w:val="left"/>
+      <w:pPr>
+        <w:ind w:left="5760" w:hanging="360"/>
+      </w:pPr>
+    </w:lvl>
+    <w:lvl w:ilvl="8" w:tplc="0409001B" w:tentative="1">
+      <w:start w:val="1"/>
+      <w:numFmt w:val="lowerRoman"/>
+      <w:lvlText w:val="%9."/>
+      <w:lvlJc w:val="right"/>
+      <w:pPr>
         <w:ind w:left="6480" w:hanging="180"/>
       </w:pPr>
     </w:lvl>
   </w:abstractNum>
   <w:num w:numId="1" w16cid:durableId="703139129">
-    <w:abstractNumId w:val="1"/>
+    <w:abstractNumId w:val="8"/>
   </w:num>
   <w:num w:numId="2" w16cid:durableId="1149056283">
+    <w:abstractNumId w:val="2"/>
+  </w:num>
+  <w:num w:numId="3" w16cid:durableId="2141458560">
+    <w:abstractNumId w:val="5"/>
+  </w:num>
+  <w:num w:numId="4" w16cid:durableId="1333291492">
+    <w:abstractNumId w:val="3"/>
+  </w:num>
+  <w:num w:numId="5" w16cid:durableId="453016985">
     <w:abstractNumId w:val="0"/>
+  </w:num>
+  <w:num w:numId="6" w16cid:durableId="2118451312">
+    <w:abstractNumId w:val="7"/>
+  </w:num>
+  <w:num w:numId="7" w16cid:durableId="118571504">
+    <w:abstractNumId w:val="6"/>
+  </w:num>
+  <w:num w:numId="8" w16cid:durableId="1449350032">
+    <w:abstractNumId w:val="9"/>
+  </w:num>
+  <w:num w:numId="9" w16cid:durableId="715550277">
+    <w:abstractNumId w:val="4"/>
+  </w:num>
+  <w:num w:numId="10" w16cid:durableId="1815295343">
+    <w:abstractNumId w:val="1"/>
   </w:num>
 </w:numbering>
 </file>
@@ -1715,6 +3220,18 @@
       <w:contextualSpacing/>
     </w:pPr>
   </w:style>
+  <w:style w:type="character" w:styleId="FollowedHyperlink">
+    <w:name w:val="FollowedHyperlink"/>
+    <w:basedOn w:val="DefaultParagraphFont"/>
+    <w:uiPriority w:val="99"/>
+    <w:semiHidden/>
+    <w:unhideWhenUsed/>
+    <w:rsid w:val="00A42EED"/>
+    <w:rPr>
+      <w:color w:val="954F72" w:themeColor="followedHyperlink"/>
+      <w:u w:val="single"/>
+    </w:rPr>
+  </w:style>
 </w:styles>
 </file>
 

</xml_diff>

<commit_message>
Breaking changes to database
Refactor Boats to be more inclusive. Dropping CustBoat and BoatDocks. Easier to manage new adds.
</commit_message>
<xml_diff>
--- a/Billing System Setup.docx
+++ b/Billing System Setup.docx
@@ -57,6 +57,7 @@
         <w:keepNext/>
         <w:spacing w:after="0" w:line="240" w:lineRule="auto"/>
         <w:ind w:left="6480"/>
+        <w:jc w:val="right"/>
         <w:rPr>
           <w:rFonts w:ascii="Cambria" w:eastAsia="Cambria" w:hAnsi="Cambria" w:cs="Cambria"/>
           <w:color w:val="17365D"/>
@@ -67,40 +68,36 @@
           <w:rFonts w:ascii="Cambria" w:eastAsia="Cambria" w:hAnsi="Cambria" w:cs="Cambria"/>
           <w:color w:val="17365D"/>
         </w:rPr>
-        <w:t xml:space="preserve">            2-21-2023</w:t>
+        <w:t xml:space="preserve">            </w:t>
       </w:r>
       <w:r>
         <w:rPr>
           <w:rFonts w:ascii="Cambria" w:eastAsia="Cambria" w:hAnsi="Cambria" w:cs="Cambria"/>
           <w:color w:val="17365D"/>
-          <w:u w:val="single"/>
-        </w:rPr>
-        <w:t xml:space="preserve"> </w:t>
-      </w:r>
-      <w:r>
+        </w:rPr>
+        <w:t>Updated 3/6/2023</w:t>
+      </w:r>
+    </w:p>
+    <w:p>
+      <w:pPr>
+        <w:keepNext/>
+        <w:spacing w:after="0" w:line="240" w:lineRule="auto"/>
+        <w:ind w:left="6480" w:firstLine="720"/>
+        <w:jc w:val="right"/>
         <w:rPr>
           <w:rFonts w:ascii="Cambria" w:eastAsia="Cambria" w:hAnsi="Cambria" w:cs="Cambria"/>
           <w:color w:val="17365D"/>
         </w:rPr>
-        <w:t>Date Created</w:t>
-      </w:r>
-    </w:p>
-    <w:p>
-      <w:pPr>
-        <w:spacing w:after="0" w:line="240" w:lineRule="auto"/>
-        <w:jc w:val="right"/>
+      </w:pPr>
+      <w:r>
         <w:rPr>
           <w:rFonts w:ascii="Cambria" w:eastAsia="Cambria" w:hAnsi="Cambria" w:cs="Cambria"/>
           <w:color w:val="17365D"/>
         </w:rPr>
-      </w:pPr>
-      <w:r>
-        <w:rPr>
-          <w:rFonts w:ascii="Cambria" w:eastAsia="Cambria" w:hAnsi="Cambria" w:cs="Cambria"/>
-          <w:color w:val="17365D"/>
-        </w:rPr>
-        <w:t>Scott Nichols By Whom</w:t>
-      </w:r>
+        <w:t>Scott Nichols</w:t>
+      </w:r>
+      <w:bookmarkStart w:id="0" w:name="_heading=h.247b08mdtvh4" w:colFirst="0" w:colLast="0"/>
+      <w:bookmarkEnd w:id="0"/>
     </w:p>
     <w:p>
       <w:pPr>
@@ -119,8 +116,6 @@
           <w:szCs w:val="18"/>
         </w:rPr>
       </w:pPr>
-      <w:bookmarkStart w:id="0" w:name="_heading=h.247b08mdtvh4" w:colFirst="0" w:colLast="0"/>
-      <w:bookmarkEnd w:id="0"/>
     </w:p>
     <w:p/>
     <w:p>
@@ -908,8 +903,121 @@
           <w:sz w:val="22"/>
           <w:szCs w:val="22"/>
         </w:rPr>
-        <w:t xml:space="preserve">Installer, the Add a product. </w:t>
-      </w:r>
+        <w:t>Installer,</w:t>
+      </w:r>
+      <w:r>
+        <w:rPr>
+          <w:rFonts w:ascii="Calibri" w:hAnsi="Calibri" w:cs="Calibri"/>
+          <w:sz w:val="22"/>
+          <w:szCs w:val="22"/>
+        </w:rPr>
+        <w:t xml:space="preserve"> select “Custom” from the list.</w:t>
+      </w:r>
+    </w:p>
+    <w:p>
+      <w:pPr>
+        <w:pStyle w:val="NormalWeb"/>
+        <w:spacing w:before="0" w:beforeAutospacing="0" w:after="0" w:afterAutospacing="0"/>
+        <w:ind w:left="720"/>
+        <w:rPr>
+          <w:rFonts w:ascii="Calibri" w:hAnsi="Calibri" w:cs="Calibri"/>
+          <w:sz w:val="22"/>
+          <w:szCs w:val="22"/>
+        </w:rPr>
+      </w:pPr>
+      <w:r>
+        <w:rPr>
+          <w:rFonts w:ascii="Calibri" w:hAnsi="Calibri" w:cs="Calibri"/>
+          <w:noProof/>
+          <w:sz w:val="22"/>
+          <w:szCs w:val="22"/>
+        </w:rPr>
+        <w:drawing>
+          <wp:inline distT="0" distB="0" distL="0" distR="0" wp14:anchorId="24F860E8" wp14:editId="421E2583">
+            <wp:extent cx="5943600" cy="4314825"/>
+            <wp:effectExtent l="0" t="0" r="0" b="9525"/>
+            <wp:docPr id="2" name="Picture 2"/>
+            <wp:cNvGraphicFramePr>
+              <a:graphicFrameLocks xmlns:a="http://schemas.openxmlformats.org/drawingml/2006/main" noChangeAspect="1"/>
+            </wp:cNvGraphicFramePr>
+            <a:graphic xmlns:a="http://schemas.openxmlformats.org/drawingml/2006/main">
+              <a:graphicData uri="http://schemas.openxmlformats.org/drawingml/2006/picture">
+                <pic:pic xmlns:pic="http://schemas.openxmlformats.org/drawingml/2006/picture">
+                  <pic:nvPicPr>
+                    <pic:cNvPr id="0" name="Picture 1"/>
+                    <pic:cNvPicPr>
+                      <a:picLocks noChangeAspect="1" noChangeArrowheads="1"/>
+                    </pic:cNvPicPr>
+                  </pic:nvPicPr>
+                  <pic:blipFill>
+                    <a:blip r:embed="rId7">
+                      <a:extLst>
+                        <a:ext uri="{28A0092B-C50C-407E-A947-70E740481C1C}">
+                          <a14:useLocalDpi xmlns:a14="http://schemas.microsoft.com/office/drawing/2010/main" val="0"/>
+                        </a:ext>
+                      </a:extLst>
+                    </a:blip>
+                    <a:srcRect/>
+                    <a:stretch>
+                      <a:fillRect/>
+                    </a:stretch>
+                  </pic:blipFill>
+                  <pic:spPr bwMode="auto">
+                    <a:xfrm>
+                      <a:off x="0" y="0"/>
+                      <a:ext cx="5943600" cy="4314825"/>
+                    </a:xfrm>
+                    <a:prstGeom prst="rect">
+                      <a:avLst/>
+                    </a:prstGeom>
+                    <a:noFill/>
+                    <a:ln>
+                      <a:noFill/>
+                    </a:ln>
+                  </pic:spPr>
+                </pic:pic>
+              </a:graphicData>
+            </a:graphic>
+          </wp:inline>
+        </w:drawing>
+      </w:r>
+    </w:p>
+    <w:p>
+      <w:pPr>
+        <w:rPr>
+          <w:rFonts w:ascii="Calibri" w:eastAsia="Times New Roman" w:hAnsi="Calibri" w:cs="Calibri"/>
+        </w:rPr>
+      </w:pPr>
+      <w:r>
+        <w:rPr>
+          <w:rFonts w:ascii="Calibri" w:hAnsi="Calibri" w:cs="Calibri"/>
+        </w:rPr>
+        <w:br w:type="page"/>
+      </w:r>
+    </w:p>
+    <w:p>
+      <w:pPr>
+        <w:pStyle w:val="NormalWeb"/>
+        <w:spacing w:before="0" w:beforeAutospacing="0" w:after="0" w:afterAutospacing="0"/>
+        <w:ind w:left="720"/>
+        <w:rPr>
+          <w:rFonts w:ascii="Calibri" w:hAnsi="Calibri" w:cs="Calibri"/>
+          <w:sz w:val="22"/>
+          <w:szCs w:val="22"/>
+        </w:rPr>
+      </w:pPr>
+    </w:p>
+    <w:p>
+      <w:pPr>
+        <w:pStyle w:val="NormalWeb"/>
+        <w:spacing w:before="0" w:beforeAutospacing="0" w:after="0" w:afterAutospacing="0"/>
+        <w:ind w:left="720"/>
+        <w:rPr>
+          <w:rFonts w:ascii="Calibri" w:hAnsi="Calibri" w:cs="Calibri"/>
+          <w:sz w:val="22"/>
+          <w:szCs w:val="22"/>
+        </w:rPr>
+      </w:pPr>
     </w:p>
     <w:p>
       <w:pPr>
@@ -931,7 +1039,7 @@
           <w:sz w:val="22"/>
           <w:szCs w:val="22"/>
         </w:rPr>
-        <w:t>Select the latest version of the ODBC connector. 8.0</w:t>
+        <w:t>Then expand the tree under MySQL Connectors</w:t>
       </w:r>
     </w:p>
     <w:p>
@@ -950,10 +1058,33 @@
       </w:pPr>
       <w:r>
         <w:rPr>
+          <w:rFonts w:ascii="Calibri" w:hAnsi="Calibri" w:cs="Calibri"/>
+          <w:sz w:val="22"/>
+          <w:szCs w:val="22"/>
+        </w:rPr>
+        <w:t>Select the latest version of the ODBC connector. 8.0</w:t>
+      </w:r>
+    </w:p>
+    <w:p>
+      <w:pPr>
+        <w:pStyle w:val="NormalWeb"/>
+        <w:numPr>
+          <w:ilvl w:val="0"/>
+          <w:numId w:val="5"/>
+        </w:numPr>
+        <w:spacing w:before="0" w:beforeAutospacing="0" w:after="0" w:afterAutospacing="0"/>
+        <w:rPr>
+          <w:rFonts w:ascii="Calibri" w:hAnsi="Calibri" w:cs="Calibri"/>
+          <w:sz w:val="22"/>
+          <w:szCs w:val="22"/>
+        </w:rPr>
+      </w:pPr>
+      <w:r>
+        <w:rPr>
           <w:noProof/>
         </w:rPr>
         <w:drawing>
-          <wp:anchor distT="91440" distB="91440" distL="114300" distR="114300" simplePos="0" relativeHeight="251658240" behindDoc="0" locked="0" layoutInCell="1" allowOverlap="1" wp14:anchorId="52736113" wp14:editId="6168D65E">
+          <wp:anchor distT="91440" distB="91440" distL="114300" distR="114300" simplePos="0" relativeHeight="251658240" behindDoc="0" locked="0" layoutInCell="1" allowOverlap="1" wp14:anchorId="52736113" wp14:editId="77C95B85">
             <wp:simplePos x="0" y="0"/>
             <wp:positionH relativeFrom="column">
               <wp:posOffset>457200</wp:posOffset>
@@ -961,9 +1092,9 @@
             <wp:positionV relativeFrom="paragraph">
               <wp:posOffset>2540</wp:posOffset>
             </wp:positionV>
-            <wp:extent cx="5943090" cy="4443984"/>
+            <wp:extent cx="5942965" cy="4443730"/>
             <wp:effectExtent l="0" t="0" r="635" b="0"/>
-            <wp:wrapTopAndBottom/>
+            <wp:wrapSquare wrapText="bothSides"/>
             <wp:docPr id="1" name="Picture 1"/>
             <wp:cNvGraphicFramePr>
               <a:graphicFrameLocks xmlns:a="http://schemas.openxmlformats.org/drawingml/2006/main" noChangeAspect="1"/>
@@ -976,7 +1107,7 @@
                     <pic:cNvPicPr/>
                   </pic:nvPicPr>
                   <pic:blipFill>
-                    <a:blip r:embed="rId7">
+                    <a:blip r:embed="rId8">
                       <a:extLst>
                         <a:ext uri="{28A0092B-C50C-407E-A947-70E740481C1C}">
                           <a14:useLocalDpi xmlns:a14="http://schemas.microsoft.com/office/drawing/2010/main" val="0"/>
@@ -990,7 +1121,7 @@
                   <pic:spPr>
                     <a:xfrm>
                       <a:off x="0" y="0"/>
-                      <a:ext cx="5943090" cy="4443984"/>
+                      <a:ext cx="5942965" cy="4443730"/>
                     </a:xfrm>
                     <a:prstGeom prst="rect">
                       <a:avLst/>
@@ -1167,7 +1298,7 @@
         </w:rPr>
         <w:t xml:space="preserve">Download from: </w:t>
       </w:r>
-      <w:hyperlink r:id="rId8" w:history="1">
+      <w:hyperlink r:id="rId9" w:history="1">
         <w:r>
           <w:rPr>
             <w:rStyle w:val="Hyperlink"/>
@@ -1186,7 +1317,7 @@
           <w:szCs w:val="22"/>
         </w:rPr>
       </w:pPr>
-      <w:hyperlink r:id="rId9" w:history="1">
+      <w:hyperlink r:id="rId10" w:history="1">
         <w:r>
           <w:rPr>
             <w:rStyle w:val="Hyperlink"/>
@@ -1299,7 +1430,7 @@
                     <pic:cNvPicPr/>
                   </pic:nvPicPr>
                   <pic:blipFill>
-                    <a:blip r:embed="rId10">
+                    <a:blip r:embed="rId11">
                       <a:extLst>
                         <a:ext uri="{28A0092B-C50C-407E-A947-70E740481C1C}">
                           <a14:useLocalDpi xmlns:a14="http://schemas.microsoft.com/office/drawing/2010/main" val="0"/>
@@ -1453,7 +1584,7 @@
                     <pic:cNvPicPr/>
                   </pic:nvPicPr>
                   <pic:blipFill>
-                    <a:blip r:embed="rId11">
+                    <a:blip r:embed="rId12">
                       <a:extLst>
                         <a:ext uri="{28A0092B-C50C-407E-A947-70E740481C1C}">
                           <a14:useLocalDpi xmlns:a14="http://schemas.microsoft.com/office/drawing/2010/main" val="0"/>
@@ -1677,6 +1808,11 @@
     <w:p>
       <w:r>
         <w:t>2/27/2023 SDN – Update MS Access to O365, better screen shots.</w:t>
+      </w:r>
+    </w:p>
+    <w:p>
+      <w:r>
+        <w:t>3/6/2023 SDN – Add screen shot/clarification for MySQL Installer</w:t>
       </w:r>
     </w:p>
     <w:sectPr>

</xml_diff>